<commit_message>
Added methods to the design, finalised the design a bit more and wrote about the methods and types i use.
- Add constraints to system. Add trigger constraint. Finish off the design.
</commit_message>
<xml_diff>
--- a/Coursework/Databases Coursework Design notes.docx
+++ b/Coursework/Databases Coursework Design notes.docx
@@ -17,106 +17,506 @@
       </w:r>
     </w:p>
     <w:p>
-      <w:r>
-        <w:rPr>
-          <w:b/>
-        </w:rPr>
-        <w:t xml:space="preserve">Using nested tables over </w:t>
-      </w:r>
-      <w:proofErr w:type="spellStart"/>
-      <w:r>
-        <w:rPr>
-          <w:b/>
-        </w:rPr>
-        <w:t>varrays</w:t>
-      </w:r>
-      <w:proofErr w:type="spellEnd"/>
-      <w:r>
-        <w:t xml:space="preserve"> – </w:t>
-      </w:r>
-      <w:proofErr w:type="spellStart"/>
-      <w:r>
-        <w:t>Varrays</w:t>
-      </w:r>
-      <w:proofErr w:type="spellEnd"/>
-      <w:r>
-        <w:t xml:space="preserve"> are ordered lists which are stored in line (in the table itself). I decided to use nested tables over </w:t>
-      </w:r>
-      <w:proofErr w:type="spellStart"/>
-      <w:r>
-        <w:t>varrays</w:t>
-      </w:r>
-      <w:proofErr w:type="spellEnd"/>
-      <w:r>
-        <w:t xml:space="preserve"> because nested tables have many more benefits in this problem. </w:t>
-      </w:r>
-      <w:r>
-        <w:t xml:space="preserve">One reason I decided to pick nested tables over </w:t>
-      </w:r>
-      <w:proofErr w:type="spellStart"/>
-      <w:r>
-        <w:t>varrays</w:t>
-      </w:r>
-      <w:proofErr w:type="spellEnd"/>
-      <w:r>
-        <w:t xml:space="preserve"> is that </w:t>
-      </w:r>
-      <w:r>
-        <w:t>we can easily extend a nested table,</w:t>
-      </w:r>
-      <w:r>
-        <w:t xml:space="preserve"> which</w:t>
-      </w:r>
-      <w:r>
-        <w:t xml:space="preserve"> means that we can have an infinite number of phone numbers for customers and employees</w:t>
-      </w:r>
-      <w:r>
-        <w:t xml:space="preserve">, whereas </w:t>
-      </w:r>
-      <w:proofErr w:type="spellStart"/>
-      <w:r>
-        <w:t>varrays</w:t>
-      </w:r>
-      <w:proofErr w:type="spellEnd"/>
-      <w:r>
-        <w:t xml:space="preserve"> are limited by an upper bound.</w:t>
-      </w:r>
-      <w:r>
-        <w:t xml:space="preserve"> Another reason why I decided to pick nested tables over arrays is the fact that when you want to access an element in a </w:t>
-      </w:r>
-      <w:proofErr w:type="spellStart"/>
-      <w:r>
-        <w:t>varray</w:t>
-      </w:r>
-      <w:proofErr w:type="spellEnd"/>
-      <w:r>
-        <w:t xml:space="preserve">, you have to retrieve all of the elements in the </w:t>
-      </w:r>
-      <w:proofErr w:type="spellStart"/>
-      <w:r>
-        <w:t>varray</w:t>
-      </w:r>
-      <w:proofErr w:type="spellEnd"/>
-      <w:r>
-        <w:t xml:space="preserve"> because a </w:t>
-      </w:r>
-      <w:proofErr w:type="spellStart"/>
-      <w:r>
-        <w:t>varray</w:t>
-      </w:r>
-      <w:proofErr w:type="spellEnd"/>
-      <w:r>
-        <w:t xml:space="preserve"> is stored as a single object, which is no</w:t>
-      </w:r>
-      <w:r>
-        <w:t xml:space="preserve">t the case in a nested table, where you can easily access a single element in a nested table. </w:t>
-      </w:r>
-    </w:p>
-    <w:p/>
-    <w:p>
+      <w:pPr>
+        <w:rPr>
+          <w:b/>
+          <w:sz w:val="24"/>
+        </w:rPr>
+      </w:pPr>
+      <w:r>
+        <w:rPr>
+          <w:b/>
+          <w:sz w:val="24"/>
+        </w:rPr>
+        <w:t>Reasons for using the types:</w:t>
+      </w:r>
+    </w:p>
+    <w:p>
+      <w:pPr>
+        <w:pStyle w:val="ListParagraph"/>
+        <w:numPr>
+          <w:ilvl w:val="0"/>
+          <w:numId w:val="1"/>
+        </w:numPr>
+        <w:rPr>
+          <w:b/>
+          <w:sz w:val="24"/>
+        </w:rPr>
+      </w:pPr>
+      <w:r>
+        <w:rPr>
+          <w:b/>
+          <w:sz w:val="24"/>
+        </w:rPr>
+        <w:t xml:space="preserve">Name – </w:t>
+      </w:r>
+      <w:r>
+        <w:rPr>
+          <w:sz w:val="24"/>
+        </w:rPr>
+        <w:t xml:space="preserve">Grouping the title, first name and surname together just to make the design much nicer, it makes sense to group these 3 values together and it makes for a very robust type that can be reused over and over again and inherited from in many situations. </w:t>
+      </w:r>
+    </w:p>
+    <w:p>
+      <w:pPr>
+        <w:pStyle w:val="ListParagraph"/>
+        <w:numPr>
+          <w:ilvl w:val="0"/>
+          <w:numId w:val="1"/>
+        </w:numPr>
+        <w:rPr>
+          <w:b/>
+          <w:sz w:val="24"/>
+        </w:rPr>
+      </w:pPr>
+      <w:r>
+        <w:rPr>
+          <w:b/>
+          <w:sz w:val="24"/>
+        </w:rPr>
+        <w:t xml:space="preserve">Job – </w:t>
+      </w:r>
+      <w:r>
+        <w:rPr>
+          <w:sz w:val="24"/>
+        </w:rPr>
+        <w:t>Once again, splitting up the design into more types to make it much more readable, and these 4 values make sense to be together. This type will be used for the final employee type, which will make the employee type look much cleaner and ease up on the overall design of the system.</w:t>
+      </w:r>
+    </w:p>
+    <w:p>
+      <w:pPr>
+        <w:pStyle w:val="ListParagraph"/>
+        <w:numPr>
+          <w:ilvl w:val="0"/>
+          <w:numId w:val="1"/>
+        </w:numPr>
+        <w:rPr>
+          <w:b/>
+          <w:sz w:val="24"/>
+        </w:rPr>
+      </w:pPr>
+      <w:r>
+        <w:rPr>
+          <w:b/>
+          <w:sz w:val="24"/>
+        </w:rPr>
+        <w:t xml:space="preserve">Address – </w:t>
+      </w:r>
+      <w:r>
+        <w:rPr>
+          <w:sz w:val="24"/>
+        </w:rPr>
+        <w:t>Used for multiple other types, such as Branch and Person. This makes the system way more readable and robust as this type is used twice in the system and due to 2 other types inheriting from person, it is actually 4 types that use address. This type is definitely the one that is used the most and it makes other types more organised and results in less redundant data.</w:t>
+      </w:r>
+    </w:p>
+    <w:p>
+      <w:pPr>
+        <w:pStyle w:val="ListParagraph"/>
+        <w:numPr>
+          <w:ilvl w:val="0"/>
+          <w:numId w:val="1"/>
+        </w:numPr>
+        <w:rPr>
+          <w:b/>
+          <w:sz w:val="24"/>
+        </w:rPr>
+      </w:pPr>
+      <w:r>
+        <w:rPr>
+          <w:b/>
+          <w:sz w:val="24"/>
+        </w:rPr>
+        <w:t xml:space="preserve">Phone - </w:t>
+      </w:r>
+      <w:r>
+        <w:rPr>
+          <w:sz w:val="24"/>
+        </w:rPr>
+        <w:t xml:space="preserve"> Phone is an interesting type as it has a value for the home number and a nested table for mobile numbers. I decided to group these 2 into a type because this will also make the system more concise and this type can be reused for Branch and both customer and employee. A nested table was used so that the types that use this will not have to worry about running out of space for mobile numbers and honestly, some people have multiple mobile phones in real life and it would be nice to design the system in such a way that those people will be allowed to have all their mobile phone number sin while other people who have just 1 mobile phone number won’t be hindered by this. </w:t>
+      </w:r>
+    </w:p>
+    <w:p>
+      <w:pPr>
+        <w:pStyle w:val="ListParagraph"/>
+        <w:numPr>
+          <w:ilvl w:val="0"/>
+          <w:numId w:val="1"/>
+        </w:numPr>
+        <w:rPr>
+          <w:b/>
+          <w:sz w:val="24"/>
+        </w:rPr>
+      </w:pPr>
+      <w:r>
+        <w:rPr>
+          <w:b/>
+          <w:sz w:val="24"/>
+        </w:rPr>
+        <w:t xml:space="preserve">Person – </w:t>
+      </w:r>
+      <w:r>
+        <w:rPr>
+          <w:sz w:val="24"/>
+        </w:rPr>
+        <w:t xml:space="preserve">This type is honestly the backbone of the Customer and Employee types. This contains all the necessary values to be used in those 2 types. I have decided to make this type to use inheritance in the system to reduce the amount of redundant variables in the design. This makes the design look less cluttered.  </w:t>
+      </w:r>
+      <w:proofErr w:type="spellStart"/>
+      <w:r>
+        <w:rPr>
+          <w:sz w:val="24"/>
+        </w:rPr>
+        <w:t>pID</w:t>
+      </w:r>
+      <w:proofErr w:type="spellEnd"/>
+      <w:r>
+        <w:rPr>
+          <w:sz w:val="24"/>
+        </w:rPr>
+        <w:t xml:space="preserve"> will be renamed by the child types since they will be the primary keys of the types so it would be nice to have unique names as well. </w:t>
+      </w:r>
+    </w:p>
+    <w:p>
+      <w:pPr>
+        <w:pStyle w:val="ListParagraph"/>
+        <w:numPr>
+          <w:ilvl w:val="0"/>
+          <w:numId w:val="1"/>
+        </w:numPr>
+        <w:rPr>
+          <w:b/>
+          <w:sz w:val="24"/>
+        </w:rPr>
+      </w:pPr>
+      <w:r>
+        <w:rPr>
+          <w:b/>
+          <w:sz w:val="24"/>
+        </w:rPr>
+        <w:t xml:space="preserve">Customer – </w:t>
+      </w:r>
+      <w:r>
+        <w:rPr>
+          <w:sz w:val="24"/>
+        </w:rPr>
+        <w:t xml:space="preserve">It inherits from the Person type and renames the </w:t>
+      </w:r>
+      <w:proofErr w:type="spellStart"/>
+      <w:r>
+        <w:rPr>
+          <w:sz w:val="24"/>
+        </w:rPr>
+        <w:t>pID</w:t>
+      </w:r>
+      <w:proofErr w:type="spellEnd"/>
+      <w:r>
+        <w:rPr>
+          <w:sz w:val="24"/>
+        </w:rPr>
+        <w:t xml:space="preserve"> to </w:t>
+      </w:r>
+      <w:proofErr w:type="spellStart"/>
+      <w:r>
+        <w:rPr>
+          <w:sz w:val="24"/>
+        </w:rPr>
+        <w:t>custID</w:t>
+      </w:r>
+      <w:proofErr w:type="spellEnd"/>
+      <w:r>
+        <w:rPr>
+          <w:sz w:val="24"/>
+        </w:rPr>
+        <w:t xml:space="preserve">. This type will be used as the Customer table. </w:t>
+      </w:r>
+    </w:p>
+    <w:p>
+      <w:pPr>
+        <w:pStyle w:val="ListParagraph"/>
+        <w:numPr>
+          <w:ilvl w:val="0"/>
+          <w:numId w:val="1"/>
+        </w:numPr>
+        <w:rPr>
+          <w:b/>
+          <w:sz w:val="24"/>
+        </w:rPr>
+      </w:pPr>
+      <w:r>
+        <w:rPr>
+          <w:b/>
+          <w:sz w:val="24"/>
+        </w:rPr>
+        <w:t xml:space="preserve">Employee - </w:t>
+      </w:r>
+      <w:r>
+        <w:rPr>
+          <w:sz w:val="24"/>
+        </w:rPr>
+        <w:t xml:space="preserve"> This type inherits from Person and renames </w:t>
+      </w:r>
+      <w:proofErr w:type="spellStart"/>
+      <w:r>
+        <w:rPr>
+          <w:sz w:val="24"/>
+        </w:rPr>
+        <w:t>pID</w:t>
+      </w:r>
+      <w:proofErr w:type="spellEnd"/>
+      <w:r>
+        <w:rPr>
+          <w:sz w:val="24"/>
+        </w:rPr>
+        <w:t xml:space="preserve"> to </w:t>
+      </w:r>
+      <w:proofErr w:type="spellStart"/>
+      <w:r>
+        <w:rPr>
+          <w:sz w:val="24"/>
+        </w:rPr>
+        <w:t>empID</w:t>
+      </w:r>
+      <w:proofErr w:type="spellEnd"/>
+      <w:r>
+        <w:rPr>
+          <w:sz w:val="24"/>
+        </w:rPr>
+        <w:t xml:space="preserve">. It also will have a reference inside itself to have </w:t>
+      </w:r>
+      <w:proofErr w:type="spellStart"/>
+      <w:r>
+        <w:rPr>
+          <w:sz w:val="24"/>
+        </w:rPr>
+        <w:t>supervisorID</w:t>
+      </w:r>
+      <w:proofErr w:type="spellEnd"/>
+      <w:r>
+        <w:rPr>
+          <w:sz w:val="24"/>
+        </w:rPr>
+        <w:t xml:space="preserve">. This will allow me to easily access the employee that is the supervisor and use it for many purposes. </w:t>
+      </w:r>
+      <w:r>
+        <w:rPr>
+          <w:sz w:val="24"/>
+        </w:rPr>
+        <w:t xml:space="preserve">This type also has 3 methods and the uses of those 3 will be explained later. </w:t>
+      </w:r>
+    </w:p>
+    <w:p>
+      <w:pPr>
+        <w:pStyle w:val="ListParagraph"/>
+        <w:numPr>
+          <w:ilvl w:val="0"/>
+          <w:numId w:val="1"/>
+        </w:numPr>
+        <w:rPr>
+          <w:b/>
+          <w:sz w:val="24"/>
+        </w:rPr>
+      </w:pPr>
+      <w:r>
+        <w:rPr>
+          <w:b/>
+          <w:sz w:val="24"/>
+        </w:rPr>
+        <w:t xml:space="preserve">Branch - </w:t>
+      </w:r>
+      <w:r>
+        <w:rPr>
+          <w:sz w:val="24"/>
+        </w:rPr>
+        <w:t xml:space="preserve"> Used as branch table. </w:t>
+      </w:r>
+    </w:p>
+    <w:p>
+      <w:pPr>
+        <w:pStyle w:val="ListParagraph"/>
+        <w:numPr>
+          <w:ilvl w:val="0"/>
+          <w:numId w:val="1"/>
+        </w:numPr>
+        <w:rPr>
+          <w:b/>
+          <w:sz w:val="24"/>
+        </w:rPr>
+      </w:pPr>
+      <w:proofErr w:type="spellStart"/>
+      <w:r>
+        <w:rPr>
+          <w:b/>
+          <w:sz w:val="24"/>
+        </w:rPr>
+        <w:t>CustomerAccount</w:t>
+      </w:r>
+      <w:proofErr w:type="spellEnd"/>
+      <w:r>
+        <w:rPr>
+          <w:b/>
+          <w:sz w:val="24"/>
+        </w:rPr>
+        <w:t xml:space="preserve"> - </w:t>
+      </w:r>
+      <w:r>
+        <w:rPr>
+          <w:sz w:val="24"/>
+        </w:rPr>
+        <w:t xml:space="preserve"> Used as </w:t>
+      </w:r>
+      <w:proofErr w:type="spellStart"/>
+      <w:r>
+        <w:rPr>
+          <w:sz w:val="24"/>
+        </w:rPr>
+        <w:t>CustomerAccount</w:t>
+      </w:r>
+      <w:proofErr w:type="spellEnd"/>
+      <w:r>
+        <w:rPr>
+          <w:sz w:val="24"/>
+        </w:rPr>
+        <w:t xml:space="preserve"> table. Links Account and Customer together using references. </w:t>
+      </w:r>
+    </w:p>
+    <w:p>
+      <w:pPr>
+        <w:pStyle w:val="ListParagraph"/>
+        <w:numPr>
+          <w:ilvl w:val="0"/>
+          <w:numId w:val="1"/>
+        </w:numPr>
+        <w:rPr>
+          <w:b/>
+          <w:sz w:val="24"/>
+        </w:rPr>
+      </w:pPr>
+      <w:r>
+        <w:rPr>
+          <w:b/>
+          <w:sz w:val="24"/>
+        </w:rPr>
+        <w:t xml:space="preserve">Account - </w:t>
+      </w:r>
+    </w:p>
+    <w:p>
+      <w:pPr>
+        <w:rPr>
+          <w:b/>
+        </w:rPr>
+      </w:pPr>
       <w:bookmarkStart w:id="0" w:name="_GoBack"/>
       <w:bookmarkEnd w:id="0"/>
     </w:p>
+    <w:p>
+      <w:r>
+        <w:rPr>
+          <w:b/>
+        </w:rPr>
+        <w:lastRenderedPageBreak/>
+        <w:t xml:space="preserve">Using nested tables over </w:t>
+      </w:r>
+      <w:proofErr w:type="spellStart"/>
+      <w:r>
+        <w:rPr>
+          <w:b/>
+        </w:rPr>
+        <w:t>varrays</w:t>
+      </w:r>
+      <w:proofErr w:type="spellEnd"/>
+      <w:r>
+        <w:t xml:space="preserve"> – </w:t>
+      </w:r>
+      <w:proofErr w:type="spellStart"/>
+      <w:r>
+        <w:t>Varrays</w:t>
+      </w:r>
+      <w:proofErr w:type="spellEnd"/>
+      <w:r>
+        <w:t xml:space="preserve"> are ordered lists which are stored in line (in the table itself). I decided to use nested tables over </w:t>
+      </w:r>
+      <w:proofErr w:type="spellStart"/>
+      <w:r>
+        <w:t>varrays</w:t>
+      </w:r>
+      <w:proofErr w:type="spellEnd"/>
+      <w:r>
+        <w:t xml:space="preserve"> because nested tables have many more benefits in this problem. </w:t>
+      </w:r>
+      <w:r>
+        <w:t xml:space="preserve">One reason I decided to pick nested tables over </w:t>
+      </w:r>
+      <w:proofErr w:type="spellStart"/>
+      <w:r>
+        <w:t>varrays</w:t>
+      </w:r>
+      <w:proofErr w:type="spellEnd"/>
+      <w:r>
+        <w:t xml:space="preserve"> is that </w:t>
+      </w:r>
+      <w:r>
+        <w:t>we can easily extend a nested table,</w:t>
+      </w:r>
+      <w:r>
+        <w:t xml:space="preserve"> which</w:t>
+      </w:r>
+      <w:r>
+        <w:t xml:space="preserve"> means that we can have an infinite number of phone numbers for customers and employees</w:t>
+      </w:r>
+      <w:r>
+        <w:t xml:space="preserve">, whereas </w:t>
+      </w:r>
+      <w:proofErr w:type="spellStart"/>
+      <w:r>
+        <w:t>varrays</w:t>
+      </w:r>
+      <w:proofErr w:type="spellEnd"/>
+      <w:r>
+        <w:t xml:space="preserve"> are limited by an upper bound.</w:t>
+      </w:r>
+      <w:r>
+        <w:t xml:space="preserve"> Another reason why I decided to pick nested tables over arrays is the fact that when you want to access an element in a </w:t>
+      </w:r>
+      <w:proofErr w:type="spellStart"/>
+      <w:r>
+        <w:t>varray</w:t>
+      </w:r>
+      <w:proofErr w:type="spellEnd"/>
+      <w:r>
+        <w:t xml:space="preserve">, you have to retrieve all of the elements in the </w:t>
+      </w:r>
+      <w:proofErr w:type="spellStart"/>
+      <w:r>
+        <w:t>varray</w:t>
+      </w:r>
+      <w:proofErr w:type="spellEnd"/>
+      <w:r>
+        <w:t xml:space="preserve"> because a </w:t>
+      </w:r>
+      <w:proofErr w:type="spellStart"/>
+      <w:r>
+        <w:t>varray</w:t>
+      </w:r>
+      <w:proofErr w:type="spellEnd"/>
+      <w:r>
+        <w:t xml:space="preserve"> is stored as a single object, which is no</w:t>
+      </w:r>
+      <w:r>
+        <w:t xml:space="preserve">t the case in a nested table, where you can easily access a single element in a nested table. </w:t>
+      </w:r>
+    </w:p>
+    <w:p>
+      <w:r>
+        <w:rPr>
+          <w:b/>
+        </w:rPr>
+        <w:t xml:space="preserve">Using 3 methods to find the award for employee – </w:t>
+      </w:r>
+      <w:r>
+        <w:t xml:space="preserve">I decided to use 3 different methods to find the award that each employee will receive, one will calculate how long they have worked there for, another one will count how many people they have supervised and the final one will make use of the previous 2 and decide which award the employee is legible to receive. This approach makes the design much more readable and I believe makes it more modular as well so if you ever need the two first functions ever again, you can just reuse them. </w:t>
+      </w:r>
+    </w:p>
+    <w:p/>
+    <w:p/>
     <w:sectPr>
       <w:pgSz w:w="11906" w:h="16838"/>
       <w:pgMar w:top="1440" w:right="1440" w:bottom="1440" w:left="1440" w:header="708" w:footer="708" w:gutter="0"/>
@@ -125,6 +525,127 @@
     </w:sectPr>
   </w:body>
 </w:document>
+</file>
+
+<file path=word/numbering.xml><?xml version="1.0" encoding="utf-8"?>
+<w:numbering xmlns:wpc="http://schemas.microsoft.com/office/word/2010/wordprocessingCanvas" xmlns:cx="http://schemas.microsoft.com/office/drawing/2014/chartex" xmlns:cx1="http://schemas.microsoft.com/office/drawing/2015/9/8/chartex" xmlns:mc="http://schemas.openxmlformats.org/markup-compatibility/2006" xmlns:o="urn:schemas-microsoft-com:office:office" xmlns:r="http://schemas.openxmlformats.org/officeDocument/2006/relationships" xmlns:m="http://schemas.openxmlformats.org/officeDocument/2006/math" xmlns:v="urn:schemas-microsoft-com:vml" xmlns:wp14="http://schemas.microsoft.com/office/word/2010/wordprocessingDrawing" xmlns:wp="http://schemas.openxmlformats.org/drawingml/2006/wordprocessingDrawing" xmlns:w10="urn:schemas-microsoft-com:office:word" xmlns:w="http://schemas.openxmlformats.org/wordprocessingml/2006/main" xmlns:w14="http://schemas.microsoft.com/office/word/2010/wordml" xmlns:w15="http://schemas.microsoft.com/office/word/2012/wordml" xmlns:w16se="http://schemas.microsoft.com/office/word/2015/wordml/symex" xmlns:wpg="http://schemas.microsoft.com/office/word/2010/wordprocessingGroup" xmlns:wpi="http://schemas.microsoft.com/office/word/2010/wordprocessingInk" xmlns:wne="http://schemas.microsoft.com/office/word/2006/wordml" xmlns:wps="http://schemas.microsoft.com/office/word/2010/wordprocessingShape" mc:Ignorable="w14 w15 w16se wp14">
+  <w:abstractNum w:abstractNumId="0" w15:restartNumberingAfterBreak="0">
+    <w:nsid w:val="13C93F0E"/>
+    <w:multiLevelType w:val="hybridMultilevel"/>
+    <w:tmpl w:val="64C8AAC4"/>
+    <w:lvl w:ilvl="0" w:tplc="08090001">
+      <w:start w:val="1"/>
+      <w:numFmt w:val="bullet"/>
+      <w:lvlText w:val=""/>
+      <w:lvlJc w:val="left"/>
+      <w:pPr>
+        <w:ind w:left="720" w:hanging="360"/>
+      </w:pPr>
+      <w:rPr>
+        <w:rFonts w:ascii="Symbol" w:hAnsi="Symbol" w:hint="default"/>
+      </w:rPr>
+    </w:lvl>
+    <w:lvl w:ilvl="1" w:tplc="08090003" w:tentative="1">
+      <w:start w:val="1"/>
+      <w:numFmt w:val="bullet"/>
+      <w:lvlText w:val="o"/>
+      <w:lvlJc w:val="left"/>
+      <w:pPr>
+        <w:ind w:left="1440" w:hanging="360"/>
+      </w:pPr>
+      <w:rPr>
+        <w:rFonts w:ascii="Courier New" w:hAnsi="Courier New" w:cs="Courier New" w:hint="default"/>
+      </w:rPr>
+    </w:lvl>
+    <w:lvl w:ilvl="2" w:tplc="08090005" w:tentative="1">
+      <w:start w:val="1"/>
+      <w:numFmt w:val="bullet"/>
+      <w:lvlText w:val=""/>
+      <w:lvlJc w:val="left"/>
+      <w:pPr>
+        <w:ind w:left="2160" w:hanging="360"/>
+      </w:pPr>
+      <w:rPr>
+        <w:rFonts w:ascii="Wingdings" w:hAnsi="Wingdings" w:hint="default"/>
+      </w:rPr>
+    </w:lvl>
+    <w:lvl w:ilvl="3" w:tplc="08090001" w:tentative="1">
+      <w:start w:val="1"/>
+      <w:numFmt w:val="bullet"/>
+      <w:lvlText w:val=""/>
+      <w:lvlJc w:val="left"/>
+      <w:pPr>
+        <w:ind w:left="2880" w:hanging="360"/>
+      </w:pPr>
+      <w:rPr>
+        <w:rFonts w:ascii="Symbol" w:hAnsi="Symbol" w:hint="default"/>
+      </w:rPr>
+    </w:lvl>
+    <w:lvl w:ilvl="4" w:tplc="08090003" w:tentative="1">
+      <w:start w:val="1"/>
+      <w:numFmt w:val="bullet"/>
+      <w:lvlText w:val="o"/>
+      <w:lvlJc w:val="left"/>
+      <w:pPr>
+        <w:ind w:left="3600" w:hanging="360"/>
+      </w:pPr>
+      <w:rPr>
+        <w:rFonts w:ascii="Courier New" w:hAnsi="Courier New" w:cs="Courier New" w:hint="default"/>
+      </w:rPr>
+    </w:lvl>
+    <w:lvl w:ilvl="5" w:tplc="08090005" w:tentative="1">
+      <w:start w:val="1"/>
+      <w:numFmt w:val="bullet"/>
+      <w:lvlText w:val=""/>
+      <w:lvlJc w:val="left"/>
+      <w:pPr>
+        <w:ind w:left="4320" w:hanging="360"/>
+      </w:pPr>
+      <w:rPr>
+        <w:rFonts w:ascii="Wingdings" w:hAnsi="Wingdings" w:hint="default"/>
+      </w:rPr>
+    </w:lvl>
+    <w:lvl w:ilvl="6" w:tplc="08090001" w:tentative="1">
+      <w:start w:val="1"/>
+      <w:numFmt w:val="bullet"/>
+      <w:lvlText w:val=""/>
+      <w:lvlJc w:val="left"/>
+      <w:pPr>
+        <w:ind w:left="5040" w:hanging="360"/>
+      </w:pPr>
+      <w:rPr>
+        <w:rFonts w:ascii="Symbol" w:hAnsi="Symbol" w:hint="default"/>
+      </w:rPr>
+    </w:lvl>
+    <w:lvl w:ilvl="7" w:tplc="08090003" w:tentative="1">
+      <w:start w:val="1"/>
+      <w:numFmt w:val="bullet"/>
+      <w:lvlText w:val="o"/>
+      <w:lvlJc w:val="left"/>
+      <w:pPr>
+        <w:ind w:left="5760" w:hanging="360"/>
+      </w:pPr>
+      <w:rPr>
+        <w:rFonts w:ascii="Courier New" w:hAnsi="Courier New" w:cs="Courier New" w:hint="default"/>
+      </w:rPr>
+    </w:lvl>
+    <w:lvl w:ilvl="8" w:tplc="08090005" w:tentative="1">
+      <w:start w:val="1"/>
+      <w:numFmt w:val="bullet"/>
+      <w:lvlText w:val=""/>
+      <w:lvlJc w:val="left"/>
+      <w:pPr>
+        <w:ind w:left="6480" w:hanging="360"/>
+      </w:pPr>
+      <w:rPr>
+        <w:rFonts w:ascii="Wingdings" w:hAnsi="Wingdings" w:hint="default"/>
+      </w:rPr>
+    </w:lvl>
+  </w:abstractNum>
+  <w:num w:numId="1">
+    <w:abstractNumId w:val="0"/>
+  </w:num>
+</w:numbering>
 </file>
 
 <file path=word/styles.xml><?xml version="1.0" encoding="utf-8"?>
@@ -548,6 +1069,17 @@
     <w:semiHidden/>
     <w:unhideWhenUsed/>
   </w:style>
+  <w:style w:type="paragraph" w:styleId="ListParagraph">
+    <w:name w:val="List Paragraph"/>
+    <w:basedOn w:val="Normal"/>
+    <w:uiPriority w:val="34"/>
+    <w:qFormat/>
+    <w:rsid w:val="00C54BA4"/>
+    <w:pPr>
+      <w:ind w:left="720"/>
+      <w:contextualSpacing/>
+    </w:pPr>
+  </w:style>
 </w:styles>
 </file>
 

</xml_diff>

<commit_message>
Finished part 2 and started part 3
-Create the database and insert everything into it, then start the queries
</commit_message>
<xml_diff>
--- a/Coursework/Databases Coursework Design notes.docx
+++ b/Coursework/Databases Coursework Design notes.docx
@@ -1,16 +1,18 @@
 
 <file path=word/document.xml><?xml version="1.0" encoding="utf-8"?>
-<w:document xmlns:wpc="http://schemas.microsoft.com/office/word/2010/wordprocessingCanvas" xmlns:cx="http://schemas.microsoft.com/office/drawing/2014/chartex" xmlns:cx1="http://schemas.microsoft.com/office/drawing/2015/9/8/chartex" xmlns:mc="http://schemas.openxmlformats.org/markup-compatibility/2006" xmlns:o="urn:schemas-microsoft-com:office:office" xmlns:r="http://schemas.openxmlformats.org/officeDocument/2006/relationships" xmlns:m="http://schemas.openxmlformats.org/officeDocument/2006/math" xmlns:v="urn:schemas-microsoft-com:vml" xmlns:wp14="http://schemas.microsoft.com/office/word/2010/wordprocessingDrawing" xmlns:wp="http://schemas.openxmlformats.org/drawingml/2006/wordprocessingDrawing" xmlns:w10="urn:schemas-microsoft-com:office:word" xmlns:w="http://schemas.openxmlformats.org/wordprocessingml/2006/main" xmlns:w14="http://schemas.microsoft.com/office/word/2010/wordml" xmlns:w15="http://schemas.microsoft.com/office/word/2012/wordml" xmlns:w16se="http://schemas.microsoft.com/office/word/2015/wordml/symex" xmlns:wpg="http://schemas.microsoft.com/office/word/2010/wordprocessingGroup" xmlns:wpi="http://schemas.microsoft.com/office/word/2010/wordprocessingInk" xmlns:wne="http://schemas.microsoft.com/office/word/2006/wordml" xmlns:wps="http://schemas.microsoft.com/office/word/2010/wordprocessingShape" mc:Ignorable="w14 w15 w16se wp14">
+<w:document xmlns:wpc="http://schemas.microsoft.com/office/word/2010/wordprocessingCanvas" xmlns:cx="http://schemas.microsoft.com/office/drawing/2014/chartex" xmlns:mc="http://schemas.openxmlformats.org/markup-compatibility/2006" xmlns:o="urn:schemas-microsoft-com:office:office" xmlns:r="http://schemas.openxmlformats.org/officeDocument/2006/relationships" xmlns:m="http://schemas.openxmlformats.org/officeDocument/2006/math" xmlns:v="urn:schemas-microsoft-com:vml" xmlns:wp14="http://schemas.microsoft.com/office/word/2010/wordprocessingDrawing" xmlns:wp="http://schemas.openxmlformats.org/drawingml/2006/wordprocessingDrawing" xmlns:w10="urn:schemas-microsoft-com:office:word" xmlns:w="http://schemas.openxmlformats.org/wordprocessingml/2006/main" xmlns:w14="http://schemas.microsoft.com/office/word/2010/wordml" xmlns:w15="http://schemas.microsoft.com/office/word/2012/wordml" xmlns:w16se="http://schemas.microsoft.com/office/word/2015/wordml/symex" xmlns:wpg="http://schemas.microsoft.com/office/word/2010/wordprocessingGroup" xmlns:wpi="http://schemas.microsoft.com/office/word/2010/wordprocessingInk" xmlns:wne="http://schemas.microsoft.com/office/word/2006/wordml" xmlns:wps="http://schemas.microsoft.com/office/word/2010/wordprocessingShape" mc:Ignorable="w14 w15 w16se wp14">
   <w:body>
     <w:p>
       <w:pPr>
         <w:jc w:val="center"/>
         <w:rPr>
+          <w:b/>
           <w:sz w:val="28"/>
         </w:rPr>
       </w:pPr>
       <w:r>
         <w:rPr>
+          <w:b/>
           <w:sz w:val="28"/>
         </w:rPr>
         <w:t>Databases Coursework Design notes</w:t>
@@ -18,16 +20,113 @@
     </w:p>
     <w:p>
       <w:pPr>
-        <w:rPr>
-          <w:b/>
-          <w:sz w:val="24"/>
-        </w:rPr>
-      </w:pPr>
-      <w:r>
-        <w:rPr>
-          <w:b/>
-          <w:sz w:val="24"/>
-        </w:rPr>
+        <w:jc w:val="center"/>
+        <w:rPr>
+          <w:sz w:val="28"/>
+        </w:rPr>
+      </w:pPr>
+      <w:r>
+        <w:rPr>
+          <w:b/>
+          <w:noProof/>
+          <w:sz w:val="28"/>
+          <w:lang w:eastAsia="en-GB"/>
+        </w:rPr>
+        <w:drawing>
+          <wp:anchor distT="0" distB="0" distL="114300" distR="114300" simplePos="0" relativeHeight="251658240" behindDoc="1" locked="0" layoutInCell="1" allowOverlap="1" wp14:anchorId="6A817CC1" wp14:editId="049BEE5B">
+            <wp:simplePos x="0" y="0"/>
+            <wp:positionH relativeFrom="margin">
+              <wp:posOffset>-428625</wp:posOffset>
+            </wp:positionH>
+            <wp:positionV relativeFrom="paragraph">
+              <wp:posOffset>502285</wp:posOffset>
+            </wp:positionV>
+            <wp:extent cx="10165715" cy="4876800"/>
+            <wp:effectExtent l="0" t="0" r="6985" b="0"/>
+            <wp:wrapTight wrapText="bothSides">
+              <wp:wrapPolygon edited="0">
+                <wp:start x="0" y="0"/>
+                <wp:lineTo x="0" y="21516"/>
+                <wp:lineTo x="21574" y="21516"/>
+                <wp:lineTo x="21574" y="0"/>
+                <wp:lineTo x="0" y="0"/>
+              </wp:wrapPolygon>
+            </wp:wrapTight>
+            <wp:docPr id="5" name="Picture 5" descr="C:\Users\40173513\Documents\Databases\Coursework\UML Diagram.png"/>
+            <wp:cNvGraphicFramePr>
+              <a:graphicFrameLocks xmlns:a="http://schemas.openxmlformats.org/drawingml/2006/main" noChangeAspect="1"/>
+            </wp:cNvGraphicFramePr>
+            <a:graphic xmlns:a="http://schemas.openxmlformats.org/drawingml/2006/main">
+              <a:graphicData uri="http://schemas.openxmlformats.org/drawingml/2006/picture">
+                <pic:pic xmlns:pic="http://schemas.openxmlformats.org/drawingml/2006/picture">
+                  <pic:nvPicPr>
+                    <pic:cNvPr id="0" name="Picture 5" descr="C:\Users\40173513\Documents\Databases\Coursework\UML Diagram.png"/>
+                    <pic:cNvPicPr>
+                      <a:picLocks noChangeAspect="1" noChangeArrowheads="1"/>
+                    </pic:cNvPicPr>
+                  </pic:nvPicPr>
+                  <pic:blipFill>
+                    <a:blip r:embed="rId5">
+                      <a:extLst>
+                        <a:ext uri="{28A0092B-C50C-407E-A947-70E740481C1C}">
+                          <a14:useLocalDpi xmlns:a14="http://schemas.microsoft.com/office/drawing/2010/main" val="0"/>
+                        </a:ext>
+                      </a:extLst>
+                    </a:blip>
+                    <a:srcRect/>
+                    <a:stretch>
+                      <a:fillRect/>
+                    </a:stretch>
+                  </pic:blipFill>
+                  <pic:spPr bwMode="auto">
+                    <a:xfrm>
+                      <a:off x="0" y="0"/>
+                      <a:ext cx="10165715" cy="4876800"/>
+                    </a:xfrm>
+                    <a:prstGeom prst="rect">
+                      <a:avLst/>
+                    </a:prstGeom>
+                    <a:noFill/>
+                    <a:ln>
+                      <a:noFill/>
+                    </a:ln>
+                  </pic:spPr>
+                </pic:pic>
+              </a:graphicData>
+            </a:graphic>
+            <wp14:sizeRelH relativeFrom="margin">
+              <wp14:pctWidth>0</wp14:pctWidth>
+            </wp14:sizeRelH>
+            <wp14:sizeRelV relativeFrom="margin">
+              <wp14:pctHeight>0</wp14:pctHeight>
+            </wp14:sizeRelV>
+          </wp:anchor>
+        </w:drawing>
+      </w:r>
+    </w:p>
+    <w:p>
+      <w:pPr>
+        <w:sectPr>
+          <w:pgSz w:w="16838" w:h="11906" w:orient="landscape"/>
+          <w:pgMar w:top="1440" w:right="1440" w:bottom="1440" w:left="1440" w:header="708" w:footer="708" w:gutter="0"/>
+          <w:cols w:space="708"/>
+          <w:docGrid w:linePitch="360"/>
+        </w:sectPr>
+      </w:pPr>
+    </w:p>
+    <w:p>
+      <w:pPr>
+        <w:rPr>
+          <w:b/>
+          <w:sz w:val="24"/>
+        </w:rPr>
+      </w:pPr>
+      <w:r>
+        <w:rPr>
+          <w:b/>
+          <w:sz w:val="24"/>
+        </w:rPr>
+        <w:lastRenderedPageBreak/>
         <w:t>Reasons for using the types:</w:t>
       </w:r>
     </w:p>
@@ -80,7 +179,20 @@
         <w:rPr>
           <w:sz w:val="24"/>
         </w:rPr>
-        <w:t>Once again, splitting up the design into more types to make it much more readable, and these 4 values make sense to be together. This type will be used for the final employee type, which will make the employee type look much cleaner and ease up on the overall design of the system.</w:t>
+        <w:t xml:space="preserve">Once again, splitting up the design into more types to make it much more readable, and these 4 values make sense to be together. This type will be used for the final employee type, which will make the employee type look much cleaner and ease up on the overall design of the system. It also has a reference to </w:t>
+      </w:r>
+      <w:r>
+        <w:rPr>
+          <w:b/>
+          <w:sz w:val="24"/>
+        </w:rPr>
+        <w:t>bID</w:t>
+      </w:r>
+      <w:r>
+        <w:rPr>
+          <w:sz w:val="24"/>
+        </w:rPr>
+        <w:t xml:space="preserve"> which links employee and the branch tables. </w:t>
       </w:r>
     </w:p>
     <w:p>
@@ -132,7 +244,7 @@
         <w:rPr>
           <w:sz w:val="24"/>
         </w:rPr>
-        <w:t xml:space="preserve"> Phone is an interesting type as it has a value for the home number and a nested table for mobile numbers. I decided to group these 2 into a type because this will also make the system more concise and this type can be reused for Branch and both customer and employee. A nested table was used so that the types that use this will not have to worry about running out of space for mobile numbers and honestly, some people have multiple mobile phones in real life and it would be nice to design the system in such a way that those people will be allowed to have all their mobile phone number sin while other people who have just 1 mobile phone number won’t be hindered by this. </w:t>
+        <w:t xml:space="preserve"> Phone is an interesting type as it has a value for the home number and a nested table for mobile numbers. I decided to group these 2 into a type because this will also make the system more concise and this type can be reused for both customer and employee. A nested table was used so that the types that use this will not have to worry about running out of space for mobile numbers and honestly, some people have multiple mobile phones in real life and it would be nice to design the system in such a way that those people will be allowed to have all their mobile phone number sin while other people who have just 1 mobile phone number won’t be hindered by this. </w:t>
       </w:r>
     </w:p>
     <w:p>
@@ -158,21 +270,20 @@
         <w:rPr>
           <w:sz w:val="24"/>
         </w:rPr>
-        <w:t xml:space="preserve">This type is honestly the backbone of the Customer and Employee types. This contains all the necessary values to be used in those 2 types. I have decided to make this type to use inheritance in the system to reduce the amount of redundant variables in the design. This makes the design look less cluttered.  </w:t>
-      </w:r>
-      <w:proofErr w:type="spellStart"/>
-      <w:r>
-        <w:rPr>
+        <w:t xml:space="preserve">This type is the backbone of the Customer and Employee types. This contains all the necessary values to be used in those 2 types. I have decided to make this type to use inheritance in the system to reduce the amount of redundant variables in the design. This makes the design look less cluttered.  </w:t>
+      </w:r>
+      <w:r>
+        <w:rPr>
+          <w:b/>
           <w:sz w:val="24"/>
         </w:rPr>
         <w:t>pID</w:t>
       </w:r>
-      <w:proofErr w:type="spellEnd"/>
-      <w:r>
-        <w:rPr>
-          <w:sz w:val="24"/>
-        </w:rPr>
-        <w:t xml:space="preserve"> will be renamed by the child types since they will be the primary keys of the types so it would be nice to have unique names as well. </w:t>
+      <w:r>
+        <w:rPr>
+          <w:sz w:val="24"/>
+        </w:rPr>
+        <w:t xml:space="preserve"> will be renamed by the child types since this variable is the primary key of the types so it would be nice to have unique names as well. </w:t>
       </w:r>
     </w:p>
     <w:p>
@@ -200,33 +311,31 @@
         </w:rPr>
         <w:t xml:space="preserve">It inherits from the Person type and renames the </w:t>
       </w:r>
-      <w:proofErr w:type="spellStart"/>
-      <w:r>
-        <w:rPr>
+      <w:r>
+        <w:rPr>
+          <w:b/>
           <w:sz w:val="24"/>
         </w:rPr>
         <w:t>pID</w:t>
       </w:r>
-      <w:proofErr w:type="spellEnd"/>
       <w:r>
         <w:rPr>
           <w:sz w:val="24"/>
         </w:rPr>
         <w:t xml:space="preserve"> to </w:t>
       </w:r>
-      <w:proofErr w:type="spellStart"/>
-      <w:r>
-        <w:rPr>
+      <w:r>
+        <w:rPr>
+          <w:b/>
           <w:sz w:val="24"/>
         </w:rPr>
         <w:t>custID</w:t>
       </w:r>
-      <w:proofErr w:type="spellEnd"/>
-      <w:r>
-        <w:rPr>
-          <w:sz w:val="24"/>
-        </w:rPr>
-        <w:t xml:space="preserve">. This type will be used as the Customer table. </w:t>
+      <w:r>
+        <w:rPr>
+          <w:sz w:val="24"/>
+        </w:rPr>
+        <w:t xml:space="preserve">. This type will be used for the Customer table. </w:t>
       </w:r>
     </w:p>
     <w:p>
@@ -254,53 +363,44 @@
         </w:rPr>
         <w:t xml:space="preserve"> This type inherits from Person and renames </w:t>
       </w:r>
-      <w:proofErr w:type="spellStart"/>
-      <w:r>
-        <w:rPr>
+      <w:r>
+        <w:rPr>
+          <w:b/>
           <w:sz w:val="24"/>
         </w:rPr>
         <w:t>pID</w:t>
       </w:r>
-      <w:proofErr w:type="spellEnd"/>
       <w:r>
         <w:rPr>
           <w:sz w:val="24"/>
         </w:rPr>
         <w:t xml:space="preserve"> to </w:t>
       </w:r>
-      <w:proofErr w:type="spellStart"/>
-      <w:r>
-        <w:rPr>
+      <w:r>
+        <w:rPr>
+          <w:b/>
           <w:sz w:val="24"/>
         </w:rPr>
         <w:t>empID</w:t>
       </w:r>
-      <w:proofErr w:type="spellEnd"/>
       <w:r>
         <w:rPr>
           <w:sz w:val="24"/>
         </w:rPr>
         <w:t xml:space="preserve">. It also will have a reference inside itself to have </w:t>
       </w:r>
-      <w:proofErr w:type="spellStart"/>
-      <w:r>
-        <w:rPr>
+      <w:r>
+        <w:rPr>
+          <w:b/>
           <w:sz w:val="24"/>
         </w:rPr>
         <w:t>supervisorID</w:t>
       </w:r>
-      <w:proofErr w:type="spellEnd"/>
-      <w:r>
-        <w:rPr>
-          <w:sz w:val="24"/>
-        </w:rPr>
-        <w:t xml:space="preserve">. This will allow me to easily access the employee that is the supervisor and use it for many purposes. </w:t>
-      </w:r>
-      <w:r>
-        <w:rPr>
-          <w:sz w:val="24"/>
-        </w:rPr>
-        <w:t xml:space="preserve">This type also has 3 methods and the uses of those 3 will be explained later. </w:t>
+      <w:r>
+        <w:rPr>
+          <w:sz w:val="24"/>
+        </w:rPr>
+        <w:t xml:space="preserve">. I did it this way to make it super simple to access the supervisor’s data whenever we need it. This type also has 3 methods and the uses of those 3 will be explained later. </w:t>
       </w:r>
     </w:p>
     <w:p>
@@ -326,7 +426,19 @@
         <w:rPr>
           <w:sz w:val="24"/>
         </w:rPr>
-        <w:t xml:space="preserve"> Used as branch table. </w:t>
+        <w:t xml:space="preserve"> Uses Address</w:t>
+      </w:r>
+      <w:r>
+        <w:rPr>
+          <w:sz w:val="24"/>
+        </w:rPr>
+        <w:t xml:space="preserve"> type and a phone variable that is not the phone type as phone type also has a nested table in it that is unnecessary for branch so there would be no benefit from just using phone type for this</w:t>
+      </w:r>
+      <w:r>
+        <w:rPr>
+          <w:sz w:val="24"/>
+        </w:rPr>
+        <w:t>. Used for the final branch table.</w:t>
       </w:r>
     </w:p>
     <w:p>
@@ -341,41 +453,18 @@
           <w:sz w:val="24"/>
         </w:rPr>
       </w:pPr>
-      <w:proofErr w:type="spellStart"/>
-      <w:r>
-        <w:rPr>
-          <w:b/>
-          <w:sz w:val="24"/>
-        </w:rPr>
-        <w:t>CustomerAccount</w:t>
-      </w:r>
-      <w:proofErr w:type="spellEnd"/>
-      <w:r>
-        <w:rPr>
-          <w:b/>
-          <w:sz w:val="24"/>
-        </w:rPr>
-        <w:t xml:space="preserve"> - </w:t>
-      </w:r>
-      <w:r>
-        <w:rPr>
-          <w:sz w:val="24"/>
-        </w:rPr>
-        <w:t xml:space="preserve"> Used as </w:t>
-      </w:r>
-      <w:proofErr w:type="spellStart"/>
-      <w:r>
-        <w:rPr>
-          <w:sz w:val="24"/>
-        </w:rPr>
-        <w:t>CustomerAccount</w:t>
-      </w:r>
-      <w:proofErr w:type="spellEnd"/>
-      <w:r>
-        <w:rPr>
-          <w:sz w:val="24"/>
-        </w:rPr>
-        <w:t xml:space="preserve"> table. Links Account and Customer together using references. </w:t>
+      <w:r>
+        <w:rPr>
+          <w:b/>
+          <w:sz w:val="24"/>
+        </w:rPr>
+        <w:t xml:space="preserve">CustomerAccount - </w:t>
+      </w:r>
+      <w:r>
+        <w:rPr>
+          <w:sz w:val="24"/>
+        </w:rPr>
+        <w:t xml:space="preserve"> Used for CustomerAccount table. Contains a reference to both the customer table and the account table.</w:t>
       </w:r>
     </w:p>
     <w:p>
@@ -395,125 +484,171 @@
           <w:b/>
           <w:sz w:val="24"/>
         </w:rPr>
-        <w:t xml:space="preserve">Account - </w:t>
-      </w:r>
-    </w:p>
-    <w:p>
-      <w:pPr>
-        <w:rPr>
-          <w:b/>
-        </w:rPr>
-      </w:pPr>
+        <w:lastRenderedPageBreak/>
+        <w:t xml:space="preserve">Account – </w:t>
+      </w:r>
+      <w:r>
+        <w:rPr>
+          <w:sz w:val="24"/>
+        </w:rPr>
+        <w:t xml:space="preserve">Used for the account table, doesn’t use any other types for its values but it does have a reference to Branch as </w:t>
+      </w:r>
+      <w:r>
+        <w:rPr>
+          <w:b/>
+          <w:sz w:val="24"/>
+        </w:rPr>
+        <w:t>bID</w:t>
+      </w:r>
+      <w:r>
+        <w:rPr>
+          <w:sz w:val="24"/>
+        </w:rPr>
+        <w:t xml:space="preserve"> links both the tables.</w:t>
+      </w:r>
+    </w:p>
+    <w:p>
+      <w:pPr>
+        <w:rPr>
+          <w:b/>
+        </w:rPr>
+      </w:pPr>
+    </w:p>
+    <w:p>
+      <w:pPr>
+        <w:rPr>
+          <w:sz w:val="24"/>
+          <w:szCs w:val="24"/>
+        </w:rPr>
+      </w:pPr>
+      <w:r>
+        <w:rPr>
+          <w:b/>
+          <w:sz w:val="24"/>
+          <w:szCs w:val="24"/>
+        </w:rPr>
+        <w:t>Using nested tables over varrays</w:t>
+      </w:r>
+      <w:r>
+        <w:rPr>
+          <w:sz w:val="24"/>
+          <w:szCs w:val="24"/>
+        </w:rPr>
+        <w:t xml:space="preserve"> – Varrays are ordered lists which are stored in line (in the table itself). I decided to use nested tables over varrays because nested tables have many more benefits in this problem. One reason I decided to pick nested tables over varrays is that we can easily extend a nested table, which means that we can have an infinite number of phone numbers for customers and employees, whereas varrays are limited by an upper bound. Another reason why I decided to pick nested tables over arrays is the fact that when you want to access an element in a varray, you have to retrieve all of the elements in the varray because a varray is stored as a single object, which is not the case in a nested table, where you can easily access a single element in a nested table. </w:t>
+      </w:r>
+    </w:p>
+    <w:p>
+      <w:pPr>
+        <w:rPr>
+          <w:sz w:val="24"/>
+          <w:szCs w:val="24"/>
+        </w:rPr>
+      </w:pPr>
+      <w:r>
+        <w:rPr>
+          <w:b/>
+          <w:sz w:val="24"/>
+          <w:szCs w:val="24"/>
+        </w:rPr>
+        <w:t xml:space="preserve">Using 3 methods to find the award for employee – </w:t>
+      </w:r>
+      <w:r>
+        <w:rPr>
+          <w:sz w:val="24"/>
+          <w:szCs w:val="24"/>
+        </w:rPr>
+        <w:t xml:space="preserve">I decided to use 3 different methods to find the award that each employee will receive, one will calculate how long they have worked there for, another one will count how many people they have supervised and the final one will make use of the previous 2 and decide which award the employee is legible to receive. This approach makes the design much more readable and I believe makes it more modular as well so if you ever need the two first functions ever again, you can just reuse them. </w:t>
+      </w:r>
+    </w:p>
+    <w:p>
+      <w:pPr>
+        <w:rPr>
+          <w:sz w:val="24"/>
+          <w:szCs w:val="24"/>
+        </w:rPr>
+      </w:pPr>
+      <w:r>
+        <w:rPr>
+          <w:b/>
+          <w:sz w:val="24"/>
+          <w:szCs w:val="24"/>
+        </w:rPr>
+        <w:t xml:space="preserve">Constraints used – </w:t>
+      </w:r>
+      <w:r>
+        <w:rPr>
+          <w:sz w:val="24"/>
+          <w:szCs w:val="24"/>
+        </w:rPr>
+        <w:t xml:space="preserve">The constraints that I used mostly are just not null constraints as its bad to have an actual database with null values scattered about, it makes the database not really accurate. </w:t>
+      </w:r>
+      <w:r>
+        <w:rPr>
+          <w:sz w:val="24"/>
+          <w:szCs w:val="24"/>
+        </w:rPr>
+        <w:t>For</w:t>
+      </w:r>
+      <w:r>
+        <w:rPr>
+          <w:sz w:val="24"/>
+          <w:szCs w:val="24"/>
+        </w:rPr>
+        <w:t xml:space="preserve"> example</w:t>
+      </w:r>
+      <w:r>
+        <w:rPr>
+          <w:sz w:val="24"/>
+          <w:szCs w:val="24"/>
+        </w:rPr>
+        <w:t>,</w:t>
+      </w:r>
+      <w:r>
+        <w:rPr>
+          <w:sz w:val="24"/>
+          <w:szCs w:val="24"/>
+        </w:rPr>
+        <w:t xml:space="preserve"> not having any address information, if anything happens then the person using the database would not be able to know where to send help. On the other hand, title is not really crucial as it’s just a little honorific so not having it in every tuple won’t hinder the da</w:t>
+      </w:r>
+      <w:r>
+        <w:rPr>
+          <w:sz w:val="24"/>
+          <w:szCs w:val="24"/>
+        </w:rPr>
+        <w:t xml:space="preserve">tabase at all, also some people do not have any phone numbers so it would be good to accommodate these people too. </w:t>
+      </w:r>
+    </w:p>
+    <w:p>
+      <w:pPr>
+        <w:rPr>
+          <w:sz w:val="24"/>
+          <w:szCs w:val="24"/>
+        </w:rPr>
+      </w:pPr>
+      <w:r>
+        <w:rPr>
+          <w:sz w:val="24"/>
+          <w:szCs w:val="24"/>
+        </w:rPr>
+        <w:t>The other constraint that I used is primary key, it works in the same way as the primary key in ER systems and it allows me to have the functionality of unique and not null in one constraint rather than using two constraints for that.</w:t>
+      </w:r>
+    </w:p>
+    <w:p>
+      <w:pPr>
+        <w:rPr>
+          <w:sz w:val="24"/>
+          <w:szCs w:val="24"/>
+        </w:rPr>
+      </w:pPr>
+      <w:r>
+        <w:rPr>
+          <w:sz w:val="24"/>
+          <w:szCs w:val="24"/>
+        </w:rPr>
+        <w:t>National Insurance number is the only value that has the unique constraint as a national insurance number has to be a unique number.</w:t>
+      </w:r>
       <w:bookmarkStart w:id="0" w:name="_GoBack"/>
       <w:bookmarkEnd w:id="0"/>
-    </w:p>
-    <w:p>
-      <w:r>
-        <w:rPr>
-          <w:b/>
-        </w:rPr>
-        <w:lastRenderedPageBreak/>
-        <w:t xml:space="preserve">Using nested tables over </w:t>
-      </w:r>
-      <w:proofErr w:type="spellStart"/>
-      <w:r>
-        <w:rPr>
-          <w:b/>
-        </w:rPr>
-        <w:t>varrays</w:t>
-      </w:r>
-      <w:proofErr w:type="spellEnd"/>
-      <w:r>
-        <w:t xml:space="preserve"> – </w:t>
-      </w:r>
-      <w:proofErr w:type="spellStart"/>
-      <w:r>
-        <w:t>Varrays</w:t>
-      </w:r>
-      <w:proofErr w:type="spellEnd"/>
-      <w:r>
-        <w:t xml:space="preserve"> are ordered lists which are stored in line (in the table itself). I decided to use nested tables over </w:t>
-      </w:r>
-      <w:proofErr w:type="spellStart"/>
-      <w:r>
-        <w:t>varrays</w:t>
-      </w:r>
-      <w:proofErr w:type="spellEnd"/>
-      <w:r>
-        <w:t xml:space="preserve"> because nested tables have many more benefits in this problem. </w:t>
-      </w:r>
-      <w:r>
-        <w:t xml:space="preserve">One reason I decided to pick nested tables over </w:t>
-      </w:r>
-      <w:proofErr w:type="spellStart"/>
-      <w:r>
-        <w:t>varrays</w:t>
-      </w:r>
-      <w:proofErr w:type="spellEnd"/>
-      <w:r>
-        <w:t xml:space="preserve"> is that </w:t>
-      </w:r>
-      <w:r>
-        <w:t>we can easily extend a nested table,</w:t>
-      </w:r>
-      <w:r>
-        <w:t xml:space="preserve"> which</w:t>
-      </w:r>
-      <w:r>
-        <w:t xml:space="preserve"> means that we can have an infinite number of phone numbers for customers and employees</w:t>
-      </w:r>
-      <w:r>
-        <w:t xml:space="preserve">, whereas </w:t>
-      </w:r>
-      <w:proofErr w:type="spellStart"/>
-      <w:r>
-        <w:t>varrays</w:t>
-      </w:r>
-      <w:proofErr w:type="spellEnd"/>
-      <w:r>
-        <w:t xml:space="preserve"> are limited by an upper bound.</w:t>
-      </w:r>
-      <w:r>
-        <w:t xml:space="preserve"> Another reason why I decided to pick nested tables over arrays is the fact that when you want to access an element in a </w:t>
-      </w:r>
-      <w:proofErr w:type="spellStart"/>
-      <w:r>
-        <w:t>varray</w:t>
-      </w:r>
-      <w:proofErr w:type="spellEnd"/>
-      <w:r>
-        <w:t xml:space="preserve">, you have to retrieve all of the elements in the </w:t>
-      </w:r>
-      <w:proofErr w:type="spellStart"/>
-      <w:r>
-        <w:t>varray</w:t>
-      </w:r>
-      <w:proofErr w:type="spellEnd"/>
-      <w:r>
-        <w:t xml:space="preserve"> because a </w:t>
-      </w:r>
-      <w:proofErr w:type="spellStart"/>
-      <w:r>
-        <w:t>varray</w:t>
-      </w:r>
-      <w:proofErr w:type="spellEnd"/>
-      <w:r>
-        <w:t xml:space="preserve"> is stored as a single object, which is no</w:t>
-      </w:r>
-      <w:r>
-        <w:t xml:space="preserve">t the case in a nested table, where you can easily access a single element in a nested table. </w:t>
-      </w:r>
-    </w:p>
-    <w:p>
-      <w:r>
-        <w:rPr>
-          <w:b/>
-        </w:rPr>
-        <w:t xml:space="preserve">Using 3 methods to find the award for employee – </w:t>
-      </w:r>
-      <w:r>
-        <w:t xml:space="preserve">I decided to use 3 different methods to find the award that each employee will receive, one will calculate how long they have worked there for, another one will count how many people they have supervised and the final one will make use of the previous 2 and decide which award the employee is legible to receive. This approach makes the design much more readable and I believe makes it more modular as well so if you ever need the two first functions ever again, you can just reuse them. </w:t>
-      </w:r>
     </w:p>
     <w:p/>
     <w:p/>
@@ -528,7 +663,7 @@
 </file>
 
 <file path=word/numbering.xml><?xml version="1.0" encoding="utf-8"?>
-<w:numbering xmlns:wpc="http://schemas.microsoft.com/office/word/2010/wordprocessingCanvas" xmlns:cx="http://schemas.microsoft.com/office/drawing/2014/chartex" xmlns:cx1="http://schemas.microsoft.com/office/drawing/2015/9/8/chartex" xmlns:mc="http://schemas.openxmlformats.org/markup-compatibility/2006" xmlns:o="urn:schemas-microsoft-com:office:office" xmlns:r="http://schemas.openxmlformats.org/officeDocument/2006/relationships" xmlns:m="http://schemas.openxmlformats.org/officeDocument/2006/math" xmlns:v="urn:schemas-microsoft-com:vml" xmlns:wp14="http://schemas.microsoft.com/office/word/2010/wordprocessingDrawing" xmlns:wp="http://schemas.openxmlformats.org/drawingml/2006/wordprocessingDrawing" xmlns:w10="urn:schemas-microsoft-com:office:word" xmlns:w="http://schemas.openxmlformats.org/wordprocessingml/2006/main" xmlns:w14="http://schemas.microsoft.com/office/word/2010/wordml" xmlns:w15="http://schemas.microsoft.com/office/word/2012/wordml" xmlns:w16se="http://schemas.microsoft.com/office/word/2015/wordml/symex" xmlns:wpg="http://schemas.microsoft.com/office/word/2010/wordprocessingGroup" xmlns:wpi="http://schemas.microsoft.com/office/word/2010/wordprocessingInk" xmlns:wne="http://schemas.microsoft.com/office/word/2006/wordml" xmlns:wps="http://schemas.microsoft.com/office/word/2010/wordprocessingShape" mc:Ignorable="w14 w15 w16se wp14">
+<w:numbering xmlns:wpc="http://schemas.microsoft.com/office/word/2010/wordprocessingCanvas" xmlns:cx="http://schemas.microsoft.com/office/drawing/2014/chartex" xmlns:mc="http://schemas.openxmlformats.org/markup-compatibility/2006" xmlns:o="urn:schemas-microsoft-com:office:office" xmlns:r="http://schemas.openxmlformats.org/officeDocument/2006/relationships" xmlns:m="http://schemas.openxmlformats.org/officeDocument/2006/math" xmlns:v="urn:schemas-microsoft-com:vml" xmlns:wp14="http://schemas.microsoft.com/office/word/2010/wordprocessingDrawing" xmlns:wp="http://schemas.openxmlformats.org/drawingml/2006/wordprocessingDrawing" xmlns:w10="urn:schemas-microsoft-com:office:word" xmlns:w="http://schemas.openxmlformats.org/wordprocessingml/2006/main" xmlns:w14="http://schemas.microsoft.com/office/word/2010/wordml" xmlns:w15="http://schemas.microsoft.com/office/word/2012/wordml" xmlns:w16se="http://schemas.microsoft.com/office/word/2015/wordml/symex" xmlns:wpg="http://schemas.microsoft.com/office/word/2010/wordprocessingGroup" xmlns:wpi="http://schemas.microsoft.com/office/word/2010/wordprocessingInk" xmlns:wne="http://schemas.microsoft.com/office/word/2006/wordml" xmlns:wps="http://schemas.microsoft.com/office/word/2010/wordprocessingShape" mc:Ignorable="w14 w15 w16se wp14">
   <w:abstractNum w:abstractNumId="0" w15:restartNumberingAfterBreak="0">
     <w:nsid w:val="13C93F0E"/>
     <w:multiLevelType w:val="hybridMultilevel"/>

</xml_diff>

<commit_message>
Task 3 finished, complete task 4 now
</commit_message>
<xml_diff>
--- a/Coursework/Databases Coursework Design notes.docx
+++ b/Coursework/Databases Coursework Design notes.docx
@@ -1,6 +1,6 @@
 
 <file path=word/document.xml><?xml version="1.0" encoding="utf-8"?>
-<w:document xmlns:wpc="http://schemas.microsoft.com/office/word/2010/wordprocessingCanvas" xmlns:cx="http://schemas.microsoft.com/office/drawing/2014/chartex" xmlns:mc="http://schemas.openxmlformats.org/markup-compatibility/2006" xmlns:o="urn:schemas-microsoft-com:office:office" xmlns:r="http://schemas.openxmlformats.org/officeDocument/2006/relationships" xmlns:m="http://schemas.openxmlformats.org/officeDocument/2006/math" xmlns:v="urn:schemas-microsoft-com:vml" xmlns:wp14="http://schemas.microsoft.com/office/word/2010/wordprocessingDrawing" xmlns:wp="http://schemas.openxmlformats.org/drawingml/2006/wordprocessingDrawing" xmlns:w10="urn:schemas-microsoft-com:office:word" xmlns:w="http://schemas.openxmlformats.org/wordprocessingml/2006/main" xmlns:w14="http://schemas.microsoft.com/office/word/2010/wordml" xmlns:w15="http://schemas.microsoft.com/office/word/2012/wordml" xmlns:w16se="http://schemas.microsoft.com/office/word/2015/wordml/symex" xmlns:wpg="http://schemas.microsoft.com/office/word/2010/wordprocessingGroup" xmlns:wpi="http://schemas.microsoft.com/office/word/2010/wordprocessingInk" xmlns:wne="http://schemas.microsoft.com/office/word/2006/wordml" xmlns:wps="http://schemas.microsoft.com/office/word/2010/wordprocessingShape" mc:Ignorable="w14 w15 w16se wp14">
+<w:document xmlns:wpc="http://schemas.microsoft.com/office/word/2010/wordprocessingCanvas" xmlns:cx="http://schemas.microsoft.com/office/drawing/2014/chartex" xmlns:cx1="http://schemas.microsoft.com/office/drawing/2015/9/8/chartex" xmlns:cx2="http://schemas.microsoft.com/office/drawing/2015/10/21/chartex" xmlns:cx3="http://schemas.microsoft.com/office/drawing/2016/5/9/chartex" xmlns:cx4="http://schemas.microsoft.com/office/drawing/2016/5/10/chartex" xmlns:cx5="http://schemas.microsoft.com/office/drawing/2016/5/11/chartex" xmlns:mc="http://schemas.openxmlformats.org/markup-compatibility/2006" xmlns:o="urn:schemas-microsoft-com:office:office" xmlns:r="http://schemas.openxmlformats.org/officeDocument/2006/relationships" xmlns:m="http://schemas.openxmlformats.org/officeDocument/2006/math" xmlns:v="urn:schemas-microsoft-com:vml" xmlns:wp14="http://schemas.microsoft.com/office/word/2010/wordprocessingDrawing" xmlns:wp="http://schemas.openxmlformats.org/drawingml/2006/wordprocessingDrawing" xmlns:w10="urn:schemas-microsoft-com:office:word" xmlns:w="http://schemas.openxmlformats.org/wordprocessingml/2006/main" xmlns:w14="http://schemas.microsoft.com/office/word/2010/wordml" xmlns:w15="http://schemas.microsoft.com/office/word/2012/wordml" xmlns:w16se="http://schemas.microsoft.com/office/word/2015/wordml/symex" xmlns:wpg="http://schemas.microsoft.com/office/word/2010/wordprocessingGroup" xmlns:wpi="http://schemas.microsoft.com/office/word/2010/wordprocessingInk" xmlns:wne="http://schemas.microsoft.com/office/word/2006/wordml" xmlns:wps="http://schemas.microsoft.com/office/word/2010/wordprocessingShape" mc:Ignorable="w14 w15 w16se wp14">
   <w:body>
     <w:p>
       <w:pPr>
@@ -10,21 +10,7 @@
           <w:sz w:val="28"/>
         </w:rPr>
       </w:pPr>
-      <w:r>
-        <w:rPr>
-          <w:b/>
-          <w:sz w:val="28"/>
-        </w:rPr>
-        <w:t>Databases Coursework Design notes</w:t>
-      </w:r>
-    </w:p>
-    <w:p>
-      <w:pPr>
-        <w:jc w:val="center"/>
-        <w:rPr>
-          <w:sz w:val="28"/>
-        </w:rPr>
-      </w:pPr>
+      <w:bookmarkStart w:id="0" w:name="_GoBack"/>
       <w:r>
         <w:rPr>
           <w:b/>
@@ -33,26 +19,26 @@
           <w:lang w:eastAsia="en-GB"/>
         </w:rPr>
         <w:drawing>
-          <wp:anchor distT="0" distB="0" distL="114300" distR="114300" simplePos="0" relativeHeight="251658240" behindDoc="1" locked="0" layoutInCell="1" allowOverlap="1" wp14:anchorId="6A817CC1" wp14:editId="049BEE5B">
+          <wp:anchor distT="0" distB="0" distL="114300" distR="114300" simplePos="0" relativeHeight="251658240" behindDoc="1" locked="0" layoutInCell="1" allowOverlap="1">
             <wp:simplePos x="0" y="0"/>
             <wp:positionH relativeFrom="margin">
-              <wp:posOffset>-428625</wp:posOffset>
+              <wp:align>center</wp:align>
             </wp:positionH>
             <wp:positionV relativeFrom="paragraph">
-              <wp:posOffset>502285</wp:posOffset>
+              <wp:posOffset>419100</wp:posOffset>
             </wp:positionV>
-            <wp:extent cx="10165715" cy="4876800"/>
-            <wp:effectExtent l="0" t="0" r="6985" b="0"/>
+            <wp:extent cx="9986010" cy="4741545"/>
+            <wp:effectExtent l="0" t="0" r="0" b="1905"/>
             <wp:wrapTight wrapText="bothSides">
               <wp:wrapPolygon edited="0">
                 <wp:start x="0" y="0"/>
-                <wp:lineTo x="0" y="21516"/>
-                <wp:lineTo x="21574" y="21516"/>
-                <wp:lineTo x="21574" y="0"/>
+                <wp:lineTo x="0" y="21522"/>
+                <wp:lineTo x="21551" y="21522"/>
+                <wp:lineTo x="21551" y="0"/>
                 <wp:lineTo x="0" y="0"/>
               </wp:wrapPolygon>
             </wp:wrapTight>
-            <wp:docPr id="5" name="Picture 5" descr="C:\Users\40173513\Documents\Databases\Coursework\UML Diagram.png"/>
+            <wp:docPr id="6" name="Picture 6" descr="E:\Advanced Databases\Coursework\UML Diagram.png"/>
             <wp:cNvGraphicFramePr>
               <a:graphicFrameLocks xmlns:a="http://schemas.openxmlformats.org/drawingml/2006/main" noChangeAspect="1"/>
             </wp:cNvGraphicFramePr>
@@ -60,7 +46,7 @@
               <a:graphicData uri="http://schemas.openxmlformats.org/drawingml/2006/picture">
                 <pic:pic xmlns:pic="http://schemas.openxmlformats.org/drawingml/2006/picture">
                   <pic:nvPicPr>
-                    <pic:cNvPr id="0" name="Picture 5" descr="C:\Users\40173513\Documents\Databases\Coursework\UML Diagram.png"/>
+                    <pic:cNvPr id="0" name="Picture 5" descr="E:\Advanced Databases\Coursework\UML Diagram.png"/>
                     <pic:cNvPicPr>
                       <a:picLocks noChangeAspect="1" noChangeArrowheads="1"/>
                     </pic:cNvPicPr>
@@ -81,7 +67,7 @@
                   <pic:spPr bwMode="auto">
                     <a:xfrm>
                       <a:off x="0" y="0"/>
-                      <a:ext cx="10165715" cy="4876800"/>
+                      <a:ext cx="9986010" cy="4741545"/>
                     </a:xfrm>
                     <a:prstGeom prst="rect">
                       <a:avLst/>
@@ -103,6 +89,46 @@
           </wp:anchor>
         </w:drawing>
       </w:r>
+      <w:bookmarkEnd w:id="0"/>
+      <w:r>
+        <w:rPr>
+          <w:b/>
+          <w:sz w:val="28"/>
+        </w:rPr>
+        <w:t>Databases Coursework D</w:t>
+      </w:r>
+      <w:r>
+        <w:rPr>
+          <w:rStyle w:val="Normal"/>
+          <w:rFonts w:ascii="Times New Roman" w:eastAsia="Times New Roman" w:hAnsi="Times New Roman" w:cs="Times New Roman"/>
+          <w:snapToGrid w:val="0"/>
+          <w:color w:val="000000"/>
+          <w:w w:val="0"/>
+          <w:sz w:val="0"/>
+          <w:szCs w:val="0"/>
+          <w:u w:color="000000"/>
+          <w:bdr w:val="none" w:sz="0" w:space="0" w:color="000000"/>
+          <w:shd w:val="clear" w:color="000000" w:fill="000000"/>
+          <w:lang w:val="x-none" w:eastAsia="x-none" w:bidi="x-none"/>
+        </w:rPr>
+        <w:t xml:space="preserve"> </w:t>
+      </w:r>
+      <w:proofErr w:type="spellStart"/>
+      <w:r>
+        <w:rPr>
+          <w:b/>
+          <w:sz w:val="28"/>
+        </w:rPr>
+        <w:t>esign</w:t>
+      </w:r>
+      <w:proofErr w:type="spellEnd"/>
+      <w:r>
+        <w:rPr>
+          <w:b/>
+          <w:sz w:val="28"/>
+        </w:rPr>
+        <w:t xml:space="preserve"> notes</w:t>
+      </w:r>
     </w:p>
     <w:p>
       <w:pPr>
@@ -181,6 +207,7 @@
         </w:rPr>
         <w:t xml:space="preserve">Once again, splitting up the design into more types to make it much more readable, and these 4 values make sense to be together. This type will be used for the final employee type, which will make the employee type look much cleaner and ease up on the overall design of the system. It also has a reference to </w:t>
       </w:r>
+      <w:proofErr w:type="spellStart"/>
       <w:r>
         <w:rPr>
           <w:b/>
@@ -188,6 +215,7 @@
         </w:rPr>
         <w:t>bID</w:t>
       </w:r>
+      <w:proofErr w:type="spellEnd"/>
       <w:r>
         <w:rPr>
           <w:sz w:val="24"/>
@@ -272,19 +300,6 @@
         </w:rPr>
         <w:t xml:space="preserve">This type is the backbone of the Customer and Employee types. This contains all the necessary values to be used in those 2 types. I have decided to make this type to use inheritance in the system to reduce the amount of redundant variables in the design. This makes the design look less cluttered.  </w:t>
       </w:r>
-      <w:r>
-        <w:rPr>
-          <w:b/>
-          <w:sz w:val="24"/>
-        </w:rPr>
-        <w:t>pID</w:t>
-      </w:r>
-      <w:r>
-        <w:rPr>
-          <w:sz w:val="24"/>
-        </w:rPr>
-        <w:t xml:space="preserve"> will be renamed by the child types since this variable is the primary key of the types so it would be nice to have unique names as well. </w:t>
-      </w:r>
     </w:p>
     <w:p>
       <w:pPr>
@@ -309,33 +324,33 @@
         <w:rPr>
           <w:sz w:val="24"/>
         </w:rPr>
-        <w:t xml:space="preserve">It inherits from the Person type and renames the </w:t>
-      </w:r>
-      <w:r>
-        <w:rPr>
-          <w:b/>
-          <w:sz w:val="24"/>
-        </w:rPr>
-        <w:t>pID</w:t>
-      </w:r>
-      <w:r>
-        <w:rPr>
-          <w:sz w:val="24"/>
-        </w:rPr>
-        <w:t xml:space="preserve"> to </w:t>
-      </w:r>
-      <w:r>
-        <w:rPr>
-          <w:b/>
+        <w:t xml:space="preserve">It inherits from the Person type and </w:t>
+      </w:r>
+      <w:r>
+        <w:rPr>
+          <w:sz w:val="24"/>
+        </w:rPr>
+        <w:t xml:space="preserve">adds a </w:t>
+      </w:r>
+      <w:proofErr w:type="spellStart"/>
+      <w:r>
+        <w:rPr>
           <w:sz w:val="24"/>
         </w:rPr>
         <w:t>custID</w:t>
       </w:r>
-      <w:r>
-        <w:rPr>
-          <w:sz w:val="24"/>
-        </w:rPr>
-        <w:t xml:space="preserve">. This type will be used for the Customer table. </w:t>
+      <w:proofErr w:type="spellEnd"/>
+      <w:r>
+        <w:rPr>
+          <w:sz w:val="24"/>
+        </w:rPr>
+        <w:t xml:space="preserve"> to serve as a primary key. </w:t>
+      </w:r>
+      <w:r>
+        <w:rPr>
+          <w:sz w:val="24"/>
+        </w:rPr>
+        <w:t xml:space="preserve">This type will be used for the Customer table. </w:t>
       </w:r>
     </w:p>
     <w:p>
@@ -361,34 +376,35 @@
         <w:rPr>
           <w:sz w:val="24"/>
         </w:rPr>
-        <w:t xml:space="preserve"> This type inherits from Person and renames </w:t>
-      </w:r>
-      <w:r>
-        <w:rPr>
-          <w:b/>
-          <w:sz w:val="24"/>
-        </w:rPr>
-        <w:t>pID</w:t>
-      </w:r>
-      <w:r>
-        <w:rPr>
-          <w:sz w:val="24"/>
-        </w:rPr>
-        <w:t xml:space="preserve"> to </w:t>
-      </w:r>
-      <w:r>
-        <w:rPr>
-          <w:b/>
+        <w:t xml:space="preserve"> This type inherits from Person and </w:t>
+      </w:r>
+      <w:r>
+        <w:rPr>
+          <w:sz w:val="24"/>
+        </w:rPr>
+        <w:t xml:space="preserve">adds a </w:t>
+      </w:r>
+      <w:proofErr w:type="spellStart"/>
+      <w:r>
+        <w:rPr>
           <w:sz w:val="24"/>
         </w:rPr>
         <w:t>empID</w:t>
       </w:r>
-      <w:r>
-        <w:rPr>
-          <w:sz w:val="24"/>
-        </w:rPr>
-        <w:t xml:space="preserve">. It also will have a reference inside itself to have </w:t>
-      </w:r>
+      <w:proofErr w:type="spellEnd"/>
+      <w:r>
+        <w:rPr>
+          <w:sz w:val="24"/>
+        </w:rPr>
+        <w:t xml:space="preserve"> to serve as a primary key. </w:t>
+      </w:r>
+      <w:r>
+        <w:rPr>
+          <w:sz w:val="24"/>
+        </w:rPr>
+        <w:t xml:space="preserve">It also will have a reference inside itself to have </w:t>
+      </w:r>
+      <w:proofErr w:type="spellStart"/>
       <w:r>
         <w:rPr>
           <w:b/>
@@ -396,11 +412,24 @@
         </w:rPr>
         <w:t>supervisorID</w:t>
       </w:r>
-      <w:r>
-        <w:rPr>
-          <w:sz w:val="24"/>
-        </w:rPr>
-        <w:t xml:space="preserve">. I did it this way to make it super simple to access the supervisor’s data whenever we need it. This type also has 3 methods and the uses of those 3 will be explained later. </w:t>
+      <w:proofErr w:type="spellEnd"/>
+      <w:r>
+        <w:rPr>
+          <w:sz w:val="24"/>
+        </w:rPr>
+        <w:t>. I did it this way to make it super simple to access the supervisor’s data whenever we need it. This type also has</w:t>
+      </w:r>
+      <w:r>
+        <w:rPr>
+          <w:sz w:val="24"/>
+        </w:rPr>
+        <w:t xml:space="preserve"> a member function which will be explained later in this document</w:t>
+      </w:r>
+      <w:r>
+        <w:rPr>
+          <w:sz w:val="24"/>
+        </w:rPr>
+        <w:t xml:space="preserve">. </w:t>
       </w:r>
     </w:p>
     <w:p>
@@ -453,18 +482,41 @@
           <w:sz w:val="24"/>
         </w:rPr>
       </w:pPr>
-      <w:r>
-        <w:rPr>
-          <w:b/>
-          <w:sz w:val="24"/>
-        </w:rPr>
-        <w:t xml:space="preserve">CustomerAccount - </w:t>
-      </w:r>
-      <w:r>
-        <w:rPr>
-          <w:sz w:val="24"/>
-        </w:rPr>
-        <w:t xml:space="preserve"> Used for CustomerAccount table. Contains a reference to both the customer table and the account table.</w:t>
+      <w:proofErr w:type="spellStart"/>
+      <w:r>
+        <w:rPr>
+          <w:b/>
+          <w:sz w:val="24"/>
+        </w:rPr>
+        <w:t>CustomerAccount</w:t>
+      </w:r>
+      <w:proofErr w:type="spellEnd"/>
+      <w:r>
+        <w:rPr>
+          <w:b/>
+          <w:sz w:val="24"/>
+        </w:rPr>
+        <w:t xml:space="preserve"> - </w:t>
+      </w:r>
+      <w:r>
+        <w:rPr>
+          <w:sz w:val="24"/>
+        </w:rPr>
+        <w:t xml:space="preserve"> Used for </w:t>
+      </w:r>
+      <w:proofErr w:type="spellStart"/>
+      <w:r>
+        <w:rPr>
+          <w:sz w:val="24"/>
+        </w:rPr>
+        <w:t>CustomerAccount</w:t>
+      </w:r>
+      <w:proofErr w:type="spellEnd"/>
+      <w:r>
+        <w:rPr>
+          <w:sz w:val="24"/>
+        </w:rPr>
+        <w:t xml:space="preserve"> table. Contains a reference to both the customer table and the account table.</w:t>
       </w:r>
     </w:p>
     <w:p>
@@ -484,7 +536,6 @@
           <w:b/>
           <w:sz w:val="24"/>
         </w:rPr>
-        <w:lastRenderedPageBreak/>
         <w:t xml:space="preserve">Account – </w:t>
       </w:r>
       <w:r>
@@ -493,6 +544,7 @@
         </w:rPr>
         <w:t xml:space="preserve">Used for the account table, doesn’t use any other types for its values but it does have a reference to Branch as </w:t>
       </w:r>
+      <w:proofErr w:type="spellStart"/>
       <w:r>
         <w:rPr>
           <w:b/>
@@ -500,6 +552,7 @@
         </w:rPr>
         <w:t>bID</w:t>
       </w:r>
+      <w:proofErr w:type="spellEnd"/>
       <w:r>
         <w:rPr>
           <w:sz w:val="24"/>
@@ -527,37 +580,206 @@
           <w:sz w:val="24"/>
           <w:szCs w:val="24"/>
         </w:rPr>
-        <w:t>Using nested tables over varrays</w:t>
-      </w:r>
-      <w:r>
-        <w:rPr>
-          <w:sz w:val="24"/>
-          <w:szCs w:val="24"/>
-        </w:rPr>
-        <w:t xml:space="preserve"> – Varrays are ordered lists which are stored in line (in the table itself). I decided to use nested tables over varrays because nested tables have many more benefits in this problem. One reason I decided to pick nested tables over varrays is that we can easily extend a nested table, which means that we can have an infinite number of phone numbers for customers and employees, whereas varrays are limited by an upper bound. Another reason why I decided to pick nested tables over arrays is the fact that when you want to access an element in a varray, you have to retrieve all of the elements in the varray because a varray is stored as a single object, which is not the case in a nested table, where you can easily access a single element in a nested table. </w:t>
-      </w:r>
-    </w:p>
-    <w:p>
-      <w:pPr>
-        <w:rPr>
-          <w:sz w:val="24"/>
-          <w:szCs w:val="24"/>
-        </w:rPr>
-      </w:pPr>
-      <w:r>
-        <w:rPr>
-          <w:b/>
-          <w:sz w:val="24"/>
-          <w:szCs w:val="24"/>
-        </w:rPr>
-        <w:t xml:space="preserve">Using 3 methods to find the award for employee – </w:t>
-      </w:r>
-      <w:r>
-        <w:rPr>
-          <w:sz w:val="24"/>
-          <w:szCs w:val="24"/>
-        </w:rPr>
-        <w:t xml:space="preserve">I decided to use 3 different methods to find the award that each employee will receive, one will calculate how long they have worked there for, another one will count how many people they have supervised and the final one will make use of the previous 2 and decide which award the employee is legible to receive. This approach makes the design much more readable and I believe makes it more modular as well so if you ever need the two first functions ever again, you can just reuse them. </w:t>
+        <w:t xml:space="preserve">Using nested tables over </w:t>
+      </w:r>
+      <w:proofErr w:type="spellStart"/>
+      <w:r>
+        <w:rPr>
+          <w:b/>
+          <w:sz w:val="24"/>
+          <w:szCs w:val="24"/>
+        </w:rPr>
+        <w:t>varrays</w:t>
+      </w:r>
+      <w:proofErr w:type="spellEnd"/>
+      <w:r>
+        <w:rPr>
+          <w:sz w:val="24"/>
+          <w:szCs w:val="24"/>
+        </w:rPr>
+        <w:t xml:space="preserve"> – </w:t>
+      </w:r>
+      <w:proofErr w:type="spellStart"/>
+      <w:r>
+        <w:rPr>
+          <w:sz w:val="24"/>
+          <w:szCs w:val="24"/>
+        </w:rPr>
+        <w:t>Varrays</w:t>
+      </w:r>
+      <w:proofErr w:type="spellEnd"/>
+      <w:r>
+        <w:rPr>
+          <w:sz w:val="24"/>
+          <w:szCs w:val="24"/>
+        </w:rPr>
+        <w:t xml:space="preserve"> are ordered lists which are stored in line (in the table itself). I decided to use nested tables over </w:t>
+      </w:r>
+      <w:proofErr w:type="spellStart"/>
+      <w:r>
+        <w:rPr>
+          <w:sz w:val="24"/>
+          <w:szCs w:val="24"/>
+        </w:rPr>
+        <w:t>varrays</w:t>
+      </w:r>
+      <w:proofErr w:type="spellEnd"/>
+      <w:r>
+        <w:rPr>
+          <w:sz w:val="24"/>
+          <w:szCs w:val="24"/>
+        </w:rPr>
+        <w:t xml:space="preserve"> because nested tables have many more benefits in this problem. One reason I decided to pick nested tables over </w:t>
+      </w:r>
+      <w:proofErr w:type="spellStart"/>
+      <w:r>
+        <w:rPr>
+          <w:sz w:val="24"/>
+          <w:szCs w:val="24"/>
+        </w:rPr>
+        <w:t>varrays</w:t>
+      </w:r>
+      <w:proofErr w:type="spellEnd"/>
+      <w:r>
+        <w:rPr>
+          <w:sz w:val="24"/>
+          <w:szCs w:val="24"/>
+        </w:rPr>
+        <w:t xml:space="preserve"> is that we can easily extend a nested table, which means that we can have an infinite number of phone numbers for customers and employees, whereas </w:t>
+      </w:r>
+      <w:proofErr w:type="spellStart"/>
+      <w:r>
+        <w:rPr>
+          <w:sz w:val="24"/>
+          <w:szCs w:val="24"/>
+        </w:rPr>
+        <w:t>varrays</w:t>
+      </w:r>
+      <w:proofErr w:type="spellEnd"/>
+      <w:r>
+        <w:rPr>
+          <w:sz w:val="24"/>
+          <w:szCs w:val="24"/>
+        </w:rPr>
+        <w:t xml:space="preserve"> are limited by an upper bound. Another reason why I decided to pick nested tables over arrays is the fact that when you want to access an element in a </w:t>
+      </w:r>
+      <w:proofErr w:type="spellStart"/>
+      <w:r>
+        <w:rPr>
+          <w:sz w:val="24"/>
+          <w:szCs w:val="24"/>
+        </w:rPr>
+        <w:t>varray</w:t>
+      </w:r>
+      <w:proofErr w:type="spellEnd"/>
+      <w:r>
+        <w:rPr>
+          <w:sz w:val="24"/>
+          <w:szCs w:val="24"/>
+        </w:rPr>
+        <w:t xml:space="preserve">, you have to retrieve all of the elements in the </w:t>
+      </w:r>
+      <w:proofErr w:type="spellStart"/>
+      <w:r>
+        <w:rPr>
+          <w:sz w:val="24"/>
+          <w:szCs w:val="24"/>
+        </w:rPr>
+        <w:t>varray</w:t>
+      </w:r>
+      <w:proofErr w:type="spellEnd"/>
+      <w:r>
+        <w:rPr>
+          <w:sz w:val="24"/>
+          <w:szCs w:val="24"/>
+        </w:rPr>
+        <w:t xml:space="preserve"> because a </w:t>
+      </w:r>
+      <w:proofErr w:type="spellStart"/>
+      <w:r>
+        <w:rPr>
+          <w:sz w:val="24"/>
+          <w:szCs w:val="24"/>
+        </w:rPr>
+        <w:t>varray</w:t>
+      </w:r>
+      <w:proofErr w:type="spellEnd"/>
+      <w:r>
+        <w:rPr>
+          <w:sz w:val="24"/>
+          <w:szCs w:val="24"/>
+        </w:rPr>
+        <w:t xml:space="preserve"> is stored as a single object, which is not the case in a nested table, where you can easily access a single element in a nested table. </w:t>
+      </w:r>
+    </w:p>
+    <w:p>
+      <w:pPr>
+        <w:rPr>
+          <w:sz w:val="24"/>
+          <w:szCs w:val="24"/>
+        </w:rPr>
+      </w:pPr>
+      <w:r>
+        <w:rPr>
+          <w:b/>
+          <w:sz w:val="24"/>
+          <w:szCs w:val="24"/>
+        </w:rPr>
+        <w:t>Using award member function to award medals</w:t>
+      </w:r>
+      <w:r>
+        <w:rPr>
+          <w:b/>
+          <w:sz w:val="24"/>
+          <w:szCs w:val="24"/>
+        </w:rPr>
+        <w:t xml:space="preserve"> – </w:t>
+      </w:r>
+      <w:r>
+        <w:rPr>
+          <w:sz w:val="24"/>
+          <w:szCs w:val="24"/>
+        </w:rPr>
+        <w:t xml:space="preserve">I decided to create a member function that will calculate the medal that is to be awarded to </w:t>
+      </w:r>
+      <w:r>
+        <w:rPr>
+          <w:sz w:val="24"/>
+          <w:szCs w:val="24"/>
+        </w:rPr>
+        <w:t xml:space="preserve">the employee. This member function has 2 variables that are passed in, </w:t>
+      </w:r>
+      <w:proofErr w:type="spellStart"/>
+      <w:r>
+        <w:rPr>
+          <w:sz w:val="24"/>
+          <w:szCs w:val="24"/>
+        </w:rPr>
+        <w:t>yearsWorked</w:t>
+      </w:r>
+      <w:proofErr w:type="spellEnd"/>
+      <w:r>
+        <w:rPr>
+          <w:sz w:val="24"/>
+          <w:szCs w:val="24"/>
+        </w:rPr>
+        <w:t xml:space="preserve"> is the number of years the employee worked in the branch for and </w:t>
+      </w:r>
+      <w:proofErr w:type="spellStart"/>
+      <w:r>
+        <w:rPr>
+          <w:sz w:val="24"/>
+          <w:szCs w:val="24"/>
+        </w:rPr>
+        <w:t>noSupervised</w:t>
+      </w:r>
+      <w:proofErr w:type="spellEnd"/>
+      <w:r>
+        <w:rPr>
+          <w:sz w:val="24"/>
+          <w:szCs w:val="24"/>
+        </w:rPr>
+        <w:t xml:space="preserve"> is the number of people the employee has supervised. These two variables will be calculated in the query that will be calling the award function. I believe I could have used more methods to calculate those two variables, which I have tried but due to time constraints I have decided to go for a much easier approach to code rather than a much nicer looking one. </w:t>
       </w:r>
     </w:p>
     <w:p>
@@ -580,7 +802,21 @@
           <w:sz w:val="24"/>
           <w:szCs w:val="24"/>
         </w:rPr>
-        <w:t xml:space="preserve">The constraints that I used mostly are just not null constraints as its bad to have an actual database with null values scattered about, it makes the database not really accurate. </w:t>
+        <w:t xml:space="preserve">The constraints that I used mostly are just not null constraints as its bad to have an actual database with null values scattered about, </w:t>
+      </w:r>
+      <w:r>
+        <w:rPr>
+          <w:sz w:val="24"/>
+          <w:szCs w:val="24"/>
+        </w:rPr>
+        <w:t>it makes the database not</w:t>
+      </w:r>
+      <w:r>
+        <w:rPr>
+          <w:sz w:val="24"/>
+          <w:szCs w:val="24"/>
+        </w:rPr>
+        <w:t xml:space="preserve"> accurate. </w:t>
       </w:r>
       <w:r>
         <w:rPr>
@@ -608,7 +844,21 @@
           <w:sz w:val="24"/>
           <w:szCs w:val="24"/>
         </w:rPr>
-        <w:t xml:space="preserve"> not having any address information, if anything happens then the person using the database would not be able to know where to send help. On the other hand, title is not really crucial as it’s just a little honorific so not having it in every tuple won’t hinder the da</w:t>
+        <w:t xml:space="preserve"> not having any address information, if anything happens then the person using the database would not be able to know where to send help. On the </w:t>
+      </w:r>
+      <w:r>
+        <w:rPr>
+          <w:sz w:val="24"/>
+          <w:szCs w:val="24"/>
+        </w:rPr>
+        <w:t xml:space="preserve">other hand, title is not </w:t>
+      </w:r>
+      <w:r>
+        <w:rPr>
+          <w:sz w:val="24"/>
+          <w:szCs w:val="24"/>
+        </w:rPr>
+        <w:t>crucial as it’s just a little honorific so not having it in every tuple won’t hinder the da</w:t>
       </w:r>
       <w:r>
         <w:rPr>
@@ -645,10 +895,22 @@
           <w:sz w:val="24"/>
           <w:szCs w:val="24"/>
         </w:rPr>
-        <w:t>National Insurance number is the only value that has the unique constraint as a national insurance number has to be a unique number.</w:t>
-      </w:r>
-      <w:bookmarkStart w:id="0" w:name="_GoBack"/>
-      <w:bookmarkEnd w:id="0"/>
+        <w:t xml:space="preserve">National Insurance number is the only value that has the unique constraint as a national insurance number </w:t>
+      </w:r>
+      <w:r>
+        <w:rPr>
+          <w:sz w:val="24"/>
+          <w:szCs w:val="24"/>
+        </w:rPr>
+        <w:t>must</w:t>
+      </w:r>
+      <w:r>
+        <w:rPr>
+          <w:sz w:val="24"/>
+          <w:szCs w:val="24"/>
+        </w:rPr>
+        <w:t xml:space="preserve"> be a unique number.</w:t>
+      </w:r>
     </w:p>
     <w:p/>
     <w:p/>
@@ -663,7 +925,7 @@
 </file>
 
 <file path=word/numbering.xml><?xml version="1.0" encoding="utf-8"?>
-<w:numbering xmlns:wpc="http://schemas.microsoft.com/office/word/2010/wordprocessingCanvas" xmlns:cx="http://schemas.microsoft.com/office/drawing/2014/chartex" xmlns:mc="http://schemas.openxmlformats.org/markup-compatibility/2006" xmlns:o="urn:schemas-microsoft-com:office:office" xmlns:r="http://schemas.openxmlformats.org/officeDocument/2006/relationships" xmlns:m="http://schemas.openxmlformats.org/officeDocument/2006/math" xmlns:v="urn:schemas-microsoft-com:vml" xmlns:wp14="http://schemas.microsoft.com/office/word/2010/wordprocessingDrawing" xmlns:wp="http://schemas.openxmlformats.org/drawingml/2006/wordprocessingDrawing" xmlns:w10="urn:schemas-microsoft-com:office:word" xmlns:w="http://schemas.openxmlformats.org/wordprocessingml/2006/main" xmlns:w14="http://schemas.microsoft.com/office/word/2010/wordml" xmlns:w15="http://schemas.microsoft.com/office/word/2012/wordml" xmlns:w16se="http://schemas.microsoft.com/office/word/2015/wordml/symex" xmlns:wpg="http://schemas.microsoft.com/office/word/2010/wordprocessingGroup" xmlns:wpi="http://schemas.microsoft.com/office/word/2010/wordprocessingInk" xmlns:wne="http://schemas.microsoft.com/office/word/2006/wordml" xmlns:wps="http://schemas.microsoft.com/office/word/2010/wordprocessingShape" mc:Ignorable="w14 w15 w16se wp14">
+<w:numbering xmlns:wpc="http://schemas.microsoft.com/office/word/2010/wordprocessingCanvas" xmlns:cx="http://schemas.microsoft.com/office/drawing/2014/chartex" xmlns:cx1="http://schemas.microsoft.com/office/drawing/2015/9/8/chartex" xmlns:cx2="http://schemas.microsoft.com/office/drawing/2015/10/21/chartex" xmlns:cx3="http://schemas.microsoft.com/office/drawing/2016/5/9/chartex" xmlns:cx4="http://schemas.microsoft.com/office/drawing/2016/5/10/chartex" xmlns:cx5="http://schemas.microsoft.com/office/drawing/2016/5/11/chartex" xmlns:mc="http://schemas.openxmlformats.org/markup-compatibility/2006" xmlns:o="urn:schemas-microsoft-com:office:office" xmlns:r="http://schemas.openxmlformats.org/officeDocument/2006/relationships" xmlns:m="http://schemas.openxmlformats.org/officeDocument/2006/math" xmlns:v="urn:schemas-microsoft-com:vml" xmlns:wp14="http://schemas.microsoft.com/office/word/2010/wordprocessingDrawing" xmlns:wp="http://schemas.openxmlformats.org/drawingml/2006/wordprocessingDrawing" xmlns:w10="urn:schemas-microsoft-com:office:word" xmlns:w="http://schemas.openxmlformats.org/wordprocessingml/2006/main" xmlns:w14="http://schemas.microsoft.com/office/word/2010/wordml" xmlns:w15="http://schemas.microsoft.com/office/word/2012/wordml" xmlns:w16se="http://schemas.microsoft.com/office/word/2015/wordml/symex" xmlns:wpg="http://schemas.microsoft.com/office/word/2010/wordprocessingGroup" xmlns:wpi="http://schemas.microsoft.com/office/word/2010/wordprocessingInk" xmlns:wne="http://schemas.microsoft.com/office/word/2006/wordml" xmlns:wps="http://schemas.microsoft.com/office/word/2010/wordprocessingShape" mc:Ignorable="w14 w15 w16se wp14">
   <w:abstractNum w:abstractNumId="0" w15:restartNumberingAfterBreak="0">
     <w:nsid w:val="13C93F0E"/>
     <w:multiLevelType w:val="hybridMultilevel"/>
@@ -800,7 +1062,7 @@
       </w:pPr>
     </w:pPrDefault>
   </w:docDefaults>
-  <w:latentStyles w:defLockedState="0" w:defUIPriority="99" w:defSemiHidden="0" w:defUnhideWhenUsed="0" w:defQFormat="0" w:count="371">
+  <w:latentStyles w:defLockedState="0" w:defUIPriority="99" w:defSemiHidden="0" w:defUnhideWhenUsed="0" w:defQFormat="0" w:count="374">
     <w:lsdException w:name="Normal" w:uiPriority="0" w:qFormat="1"/>
     <w:lsdException w:name="heading 1" w:uiPriority="9" w:qFormat="1"/>
     <w:lsdException w:name="heading 2" w:semiHidden="1" w:uiPriority="9" w:unhideWhenUsed="1" w:qFormat="1"/>
@@ -906,7 +1168,6 @@
     <w:lsdException w:name="HTML Sample" w:semiHidden="1" w:unhideWhenUsed="1"/>
     <w:lsdException w:name="HTML Typewriter" w:semiHidden="1" w:unhideWhenUsed="1"/>
     <w:lsdException w:name="HTML Variable" w:semiHidden="1" w:unhideWhenUsed="1"/>
-    <w:lsdException w:name="Normal Table" w:semiHidden="1" w:unhideWhenUsed="1"/>
     <w:lsdException w:name="annotation subject" w:semiHidden="1" w:unhideWhenUsed="1"/>
     <w:lsdException w:name="No List" w:semiHidden="1" w:unhideWhenUsed="1"/>
     <w:lsdException w:name="Outline List 1" w:semiHidden="1" w:unhideWhenUsed="1"/>
@@ -951,7 +1212,6 @@
     <w:lsdException w:name="Table Professional" w:semiHidden="1" w:unhideWhenUsed="1"/>
     <w:lsdException w:name="Table Subtle 1" w:semiHidden="1" w:unhideWhenUsed="1"/>
     <w:lsdException w:name="Table Subtle 2" w:semiHidden="1" w:unhideWhenUsed="1"/>
-    <w:lsdException w:name="Table Web 1" w:semiHidden="1" w:unhideWhenUsed="1"/>
     <w:lsdException w:name="Table Web 2" w:semiHidden="1" w:unhideWhenUsed="1"/>
     <w:lsdException w:name="Table Web 3" w:semiHidden="1" w:unhideWhenUsed="1"/>
     <w:lsdException w:name="Balloon Text" w:semiHidden="1" w:unhideWhenUsed="1"/>
@@ -1172,6 +1432,9 @@
     <w:lsdException w:name="List Table 5 Dark Accent 6" w:uiPriority="50"/>
     <w:lsdException w:name="List Table 6 Colorful Accent 6" w:uiPriority="51"/>
     <w:lsdException w:name="List Table 7 Colorful Accent 6" w:uiPriority="52"/>
+    <w:lsdException w:name="Mention" w:semiHidden="1" w:unhideWhenUsed="1"/>
+    <w:lsdException w:name="Smart Hyperlink" w:semiHidden="1" w:unhideWhenUsed="1"/>
+    <w:lsdException w:name="Hashtag" w:semiHidden="1" w:unhideWhenUsed="1"/>
   </w:latentStyles>
   <w:style w:type="paragraph" w:default="1" w:styleId="Normal">
     <w:name w:val="Normal"/>

</xml_diff>

<commit_message>
Did pretty much nothing, his fucking queries suck balls.
</commit_message>
<xml_diff>
--- a/Coursework/Databases Coursework Design notes.docx
+++ b/Coursework/Databases Coursework Design notes.docx
@@ -1,6 +1,6 @@
 
 <file path=word/document.xml><?xml version="1.0" encoding="utf-8"?>
-<w:document xmlns:wpc="http://schemas.microsoft.com/office/word/2010/wordprocessingCanvas" xmlns:cx="http://schemas.microsoft.com/office/drawing/2014/chartex" xmlns:cx1="http://schemas.microsoft.com/office/drawing/2015/9/8/chartex" xmlns:cx2="http://schemas.microsoft.com/office/drawing/2015/10/21/chartex" xmlns:cx3="http://schemas.microsoft.com/office/drawing/2016/5/9/chartex" xmlns:cx4="http://schemas.microsoft.com/office/drawing/2016/5/10/chartex" xmlns:cx5="http://schemas.microsoft.com/office/drawing/2016/5/11/chartex" xmlns:mc="http://schemas.openxmlformats.org/markup-compatibility/2006" xmlns:o="urn:schemas-microsoft-com:office:office" xmlns:r="http://schemas.openxmlformats.org/officeDocument/2006/relationships" xmlns:m="http://schemas.openxmlformats.org/officeDocument/2006/math" xmlns:v="urn:schemas-microsoft-com:vml" xmlns:wp14="http://schemas.microsoft.com/office/word/2010/wordprocessingDrawing" xmlns:wp="http://schemas.openxmlformats.org/drawingml/2006/wordprocessingDrawing" xmlns:w10="urn:schemas-microsoft-com:office:word" xmlns:w="http://schemas.openxmlformats.org/wordprocessingml/2006/main" xmlns:w14="http://schemas.microsoft.com/office/word/2010/wordml" xmlns:w15="http://schemas.microsoft.com/office/word/2012/wordml" xmlns:w16se="http://schemas.microsoft.com/office/word/2015/wordml/symex" xmlns:wpg="http://schemas.microsoft.com/office/word/2010/wordprocessingGroup" xmlns:wpi="http://schemas.microsoft.com/office/word/2010/wordprocessingInk" xmlns:wne="http://schemas.microsoft.com/office/word/2006/wordml" xmlns:wps="http://schemas.microsoft.com/office/word/2010/wordprocessingShape" mc:Ignorable="w14 w15 w16se wp14">
+<w:document xmlns:wpc="http://schemas.microsoft.com/office/word/2010/wordprocessingCanvas" xmlns:cx="http://schemas.microsoft.com/office/drawing/2014/chartex" xmlns:mc="http://schemas.openxmlformats.org/markup-compatibility/2006" xmlns:o="urn:schemas-microsoft-com:office:office" xmlns:r="http://schemas.openxmlformats.org/officeDocument/2006/relationships" xmlns:m="http://schemas.openxmlformats.org/officeDocument/2006/math" xmlns:v="urn:schemas-microsoft-com:vml" xmlns:wp14="http://schemas.microsoft.com/office/word/2010/wordprocessingDrawing" xmlns:wp="http://schemas.openxmlformats.org/drawingml/2006/wordprocessingDrawing" xmlns:w10="urn:schemas-microsoft-com:office:word" xmlns:w="http://schemas.openxmlformats.org/wordprocessingml/2006/main" xmlns:w14="http://schemas.microsoft.com/office/word/2010/wordml" xmlns:w15="http://schemas.microsoft.com/office/word/2012/wordml" xmlns:w16se="http://schemas.microsoft.com/office/word/2015/wordml/symex" xmlns:wpg="http://schemas.microsoft.com/office/word/2010/wordprocessingGroup" xmlns:wpi="http://schemas.microsoft.com/office/word/2010/wordprocessingInk" xmlns:wne="http://schemas.microsoft.com/office/word/2006/wordml" xmlns:wps="http://schemas.microsoft.com/office/word/2010/wordprocessingShape" mc:Ignorable="w14 w15 w16se wp14">
   <w:body>
     <w:p>
       <w:pPr>
@@ -10,35 +10,32 @@
           <w:sz w:val="28"/>
         </w:rPr>
       </w:pPr>
-      <w:bookmarkStart w:id="0" w:name="_GoBack"/>
-      <w:r>
-        <w:rPr>
-          <w:b/>
+      <w:r>
+        <w:rPr>
           <w:noProof/>
-          <w:sz w:val="28"/>
           <w:lang w:eastAsia="en-GB"/>
         </w:rPr>
         <w:drawing>
-          <wp:anchor distT="0" distB="0" distL="114300" distR="114300" simplePos="0" relativeHeight="251658240" behindDoc="1" locked="0" layoutInCell="1" allowOverlap="1">
+          <wp:anchor distT="0" distB="0" distL="114300" distR="114300" simplePos="0" relativeHeight="251658240" behindDoc="1" locked="0" layoutInCell="1" allowOverlap="1" wp14:anchorId="77D44A73" wp14:editId="26392420">
             <wp:simplePos x="0" y="0"/>
             <wp:positionH relativeFrom="margin">
               <wp:align>center</wp:align>
             </wp:positionH>
             <wp:positionV relativeFrom="paragraph">
-              <wp:posOffset>419100</wp:posOffset>
+              <wp:posOffset>333375</wp:posOffset>
             </wp:positionV>
-            <wp:extent cx="9986010" cy="4741545"/>
-            <wp:effectExtent l="0" t="0" r="0" b="1905"/>
+            <wp:extent cx="10088880" cy="4800600"/>
+            <wp:effectExtent l="0" t="0" r="7620" b="0"/>
             <wp:wrapTight wrapText="bothSides">
               <wp:wrapPolygon edited="0">
                 <wp:start x="0" y="0"/>
-                <wp:lineTo x="0" y="21522"/>
-                <wp:lineTo x="21551" y="21522"/>
-                <wp:lineTo x="21551" y="0"/>
+                <wp:lineTo x="0" y="21514"/>
+                <wp:lineTo x="21576" y="21514"/>
+                <wp:lineTo x="21576" y="0"/>
                 <wp:lineTo x="0" y="0"/>
               </wp:wrapPolygon>
             </wp:wrapTight>
-            <wp:docPr id="6" name="Picture 6" descr="E:\Advanced Databases\Coursework\UML Diagram.png"/>
+            <wp:docPr id="1" name="Picture 1" descr="C:\Users\40173513\Documents\Databases\Coursework\UML Diagram.png"/>
             <wp:cNvGraphicFramePr>
               <a:graphicFrameLocks xmlns:a="http://schemas.openxmlformats.org/drawingml/2006/main" noChangeAspect="1"/>
             </wp:cNvGraphicFramePr>
@@ -46,7 +43,7 @@
               <a:graphicData uri="http://schemas.openxmlformats.org/drawingml/2006/picture">
                 <pic:pic xmlns:pic="http://schemas.openxmlformats.org/drawingml/2006/picture">
                   <pic:nvPicPr>
-                    <pic:cNvPr id="0" name="Picture 5" descr="E:\Advanced Databases\Coursework\UML Diagram.png"/>
+                    <pic:cNvPr id="0" name="Picture 1" descr="C:\Users\40173513\Documents\Databases\Coursework\UML Diagram.png"/>
                     <pic:cNvPicPr>
                       <a:picLocks noChangeAspect="1" noChangeArrowheads="1"/>
                     </pic:cNvPicPr>
@@ -67,7 +64,7 @@
                   <pic:spPr bwMode="auto">
                     <a:xfrm>
                       <a:off x="0" y="0"/>
-                      <a:ext cx="9986010" cy="4741545"/>
+                      <a:ext cx="10088880" cy="4800600"/>
                     </a:xfrm>
                     <a:prstGeom prst="rect">
                       <a:avLst/>
@@ -89,7 +86,6 @@
           </wp:anchor>
         </w:drawing>
       </w:r>
-      <w:bookmarkEnd w:id="0"/>
       <w:r>
         <w:rPr>
           <w:b/>
@@ -99,7 +95,6 @@
       </w:r>
       <w:r>
         <w:rPr>
-          <w:rStyle w:val="Normal"/>
           <w:rFonts w:ascii="Times New Roman" w:eastAsia="Times New Roman" w:hAnsi="Times New Roman" w:cs="Times New Roman"/>
           <w:snapToGrid w:val="0"/>
           <w:color w:val="000000"/>
@@ -113,25 +108,20 @@
         </w:rPr>
         <w:t xml:space="preserve"> </w:t>
       </w:r>
-      <w:proofErr w:type="spellStart"/>
       <w:r>
         <w:rPr>
           <w:b/>
           <w:sz w:val="28"/>
         </w:rPr>
-        <w:t>esign</w:t>
-      </w:r>
-      <w:proofErr w:type="spellEnd"/>
-      <w:r>
-        <w:rPr>
-          <w:b/>
-          <w:sz w:val="28"/>
-        </w:rPr>
-        <w:t xml:space="preserve"> notes</w:t>
-      </w:r>
-    </w:p>
-    <w:p>
-      <w:pPr>
+        <w:t>esign notes</w:t>
+      </w:r>
+    </w:p>
+    <w:p/>
+    <w:p>
+      <w:pPr>
+        <w:tabs>
+          <w:tab w:val="center" w:pos="6979"/>
+        </w:tabs>
         <w:sectPr>
           <w:pgSz w:w="16838" w:h="11906" w:orient="landscape"/>
           <w:pgMar w:top="1440" w:right="1440" w:bottom="1440" w:left="1440" w:header="708" w:footer="708" w:gutter="0"/>
@@ -207,7 +197,6 @@
         </w:rPr>
         <w:t xml:space="preserve">Once again, splitting up the design into more types to make it much more readable, and these 4 values make sense to be together. This type will be used for the final employee type, which will make the employee type look much cleaner and ease up on the overall design of the system. It also has a reference to </w:t>
       </w:r>
-      <w:proofErr w:type="spellStart"/>
       <w:r>
         <w:rPr>
           <w:b/>
@@ -215,7 +204,6 @@
         </w:rPr>
         <w:t>bID</w:t>
       </w:r>
-      <w:proofErr w:type="spellEnd"/>
       <w:r>
         <w:rPr>
           <w:sz w:val="24"/>
@@ -330,21 +318,7 @@
         <w:rPr>
           <w:sz w:val="24"/>
         </w:rPr>
-        <w:t xml:space="preserve">adds a </w:t>
-      </w:r>
-      <w:proofErr w:type="spellStart"/>
-      <w:r>
-        <w:rPr>
-          <w:sz w:val="24"/>
-        </w:rPr>
-        <w:t>custID</w:t>
-      </w:r>
-      <w:proofErr w:type="spellEnd"/>
-      <w:r>
-        <w:rPr>
-          <w:sz w:val="24"/>
-        </w:rPr>
-        <w:t xml:space="preserve"> to serve as a primary key. </w:t>
+        <w:t xml:space="preserve">adds a custID to serve as a primary key. </w:t>
       </w:r>
       <w:r>
         <w:rPr>
@@ -382,21 +356,7 @@
         <w:rPr>
           <w:sz w:val="24"/>
         </w:rPr>
-        <w:t xml:space="preserve">adds a </w:t>
-      </w:r>
-      <w:proofErr w:type="spellStart"/>
-      <w:r>
-        <w:rPr>
-          <w:sz w:val="24"/>
-        </w:rPr>
-        <w:t>empID</w:t>
-      </w:r>
-      <w:proofErr w:type="spellEnd"/>
-      <w:r>
-        <w:rPr>
-          <w:sz w:val="24"/>
-        </w:rPr>
-        <w:t xml:space="preserve"> to serve as a primary key. </w:t>
+        <w:t xml:space="preserve">adds a empID to serve as a primary key. </w:t>
       </w:r>
       <w:r>
         <w:rPr>
@@ -404,7 +364,6 @@
         </w:rPr>
         <w:t xml:space="preserve">It also will have a reference inside itself to have </w:t>
       </w:r>
-      <w:proofErr w:type="spellStart"/>
       <w:r>
         <w:rPr>
           <w:b/>
@@ -412,7 +371,6 @@
         </w:rPr>
         <w:t>supervisorID</w:t>
       </w:r>
-      <w:proofErr w:type="spellEnd"/>
       <w:r>
         <w:rPr>
           <w:sz w:val="24"/>
@@ -482,41 +440,18 @@
           <w:sz w:val="24"/>
         </w:rPr>
       </w:pPr>
-      <w:proofErr w:type="spellStart"/>
-      <w:r>
-        <w:rPr>
-          <w:b/>
-          <w:sz w:val="24"/>
-        </w:rPr>
-        <w:t>CustomerAccount</w:t>
-      </w:r>
-      <w:proofErr w:type="spellEnd"/>
-      <w:r>
-        <w:rPr>
-          <w:b/>
-          <w:sz w:val="24"/>
-        </w:rPr>
-        <w:t xml:space="preserve"> - </w:t>
-      </w:r>
-      <w:r>
-        <w:rPr>
-          <w:sz w:val="24"/>
-        </w:rPr>
-        <w:t xml:space="preserve"> Used for </w:t>
-      </w:r>
-      <w:proofErr w:type="spellStart"/>
-      <w:r>
-        <w:rPr>
-          <w:sz w:val="24"/>
-        </w:rPr>
-        <w:t>CustomerAccount</w:t>
-      </w:r>
-      <w:proofErr w:type="spellEnd"/>
-      <w:r>
-        <w:rPr>
-          <w:sz w:val="24"/>
-        </w:rPr>
-        <w:t xml:space="preserve"> table. Contains a reference to both the customer table and the account table.</w:t>
+      <w:r>
+        <w:rPr>
+          <w:b/>
+          <w:sz w:val="24"/>
+        </w:rPr>
+        <w:t xml:space="preserve">CustomerAccount - </w:t>
+      </w:r>
+      <w:r>
+        <w:rPr>
+          <w:sz w:val="24"/>
+        </w:rPr>
+        <w:t xml:space="preserve"> Used for CustomerAccount table. Contains a reference to both the customer table and the account table.</w:t>
       </w:r>
     </w:p>
     <w:p>
@@ -544,7 +479,6 @@
         </w:rPr>
         <w:t xml:space="preserve">Used for the account table, doesn’t use any other types for its values but it does have a reference to Branch as </w:t>
       </w:r>
-      <w:proofErr w:type="spellStart"/>
       <w:r>
         <w:rPr>
           <w:b/>
@@ -552,7 +486,6 @@
         </w:rPr>
         <w:t>bID</w:t>
       </w:r>
-      <w:proofErr w:type="spellEnd"/>
       <w:r>
         <w:rPr>
           <w:sz w:val="24"/>
@@ -580,161 +513,39 @@
           <w:sz w:val="24"/>
           <w:szCs w:val="24"/>
         </w:rPr>
-        <w:t xml:space="preserve">Using nested tables over </w:t>
-      </w:r>
-      <w:proofErr w:type="spellStart"/>
-      <w:r>
-        <w:rPr>
-          <w:b/>
-          <w:sz w:val="24"/>
-          <w:szCs w:val="24"/>
-        </w:rPr>
-        <w:t>varrays</w:t>
-      </w:r>
-      <w:proofErr w:type="spellEnd"/>
-      <w:r>
-        <w:rPr>
+        <w:t>Using nested tables over varrays</w:t>
+      </w:r>
+      <w:r>
+        <w:rPr>
+          <w:sz w:val="24"/>
+          <w:szCs w:val="24"/>
+        </w:rPr>
+        <w:t xml:space="preserve"> – Varrays are ordered lists which are stored in line (in the table itself). I decided to use nested tables over varrays because nested tables have many more benefits in this problem. One reason I decided to pick nested tables over varrays is that we can easily extend a nested table, which means that we can have an infinite number of phone numbers for customers and employees, whereas varrays are limited by an upper bound. Another reason why I decided to pick nested tables over arrays is the fact that when you want to access an element in a varray, you have to retrieve all of the elements in the varray because a varray is stored as a single object, which is not the case in a nested table, where you can easily access a single element in a nested table. </w:t>
+      </w:r>
+    </w:p>
+    <w:p>
+      <w:pPr>
+        <w:rPr>
+          <w:sz w:val="24"/>
+          <w:szCs w:val="24"/>
+        </w:rPr>
+      </w:pPr>
+      <w:r>
+        <w:rPr>
+          <w:b/>
+          <w:sz w:val="24"/>
+          <w:szCs w:val="24"/>
+        </w:rPr>
+        <w:t>Using award member function to award medals</w:t>
+      </w:r>
+      <w:r>
+        <w:rPr>
+          <w:b/>
           <w:sz w:val="24"/>
           <w:szCs w:val="24"/>
         </w:rPr>
         <w:t xml:space="preserve"> – </w:t>
       </w:r>
-      <w:proofErr w:type="spellStart"/>
-      <w:r>
-        <w:rPr>
-          <w:sz w:val="24"/>
-          <w:szCs w:val="24"/>
-        </w:rPr>
-        <w:t>Varrays</w:t>
-      </w:r>
-      <w:proofErr w:type="spellEnd"/>
-      <w:r>
-        <w:rPr>
-          <w:sz w:val="24"/>
-          <w:szCs w:val="24"/>
-        </w:rPr>
-        <w:t xml:space="preserve"> are ordered lists which are stored in line (in the table itself). I decided to use nested tables over </w:t>
-      </w:r>
-      <w:proofErr w:type="spellStart"/>
-      <w:r>
-        <w:rPr>
-          <w:sz w:val="24"/>
-          <w:szCs w:val="24"/>
-        </w:rPr>
-        <w:t>varrays</w:t>
-      </w:r>
-      <w:proofErr w:type="spellEnd"/>
-      <w:r>
-        <w:rPr>
-          <w:sz w:val="24"/>
-          <w:szCs w:val="24"/>
-        </w:rPr>
-        <w:t xml:space="preserve"> because nested tables have many more benefits in this problem. One reason I decided to pick nested tables over </w:t>
-      </w:r>
-      <w:proofErr w:type="spellStart"/>
-      <w:r>
-        <w:rPr>
-          <w:sz w:val="24"/>
-          <w:szCs w:val="24"/>
-        </w:rPr>
-        <w:t>varrays</w:t>
-      </w:r>
-      <w:proofErr w:type="spellEnd"/>
-      <w:r>
-        <w:rPr>
-          <w:sz w:val="24"/>
-          <w:szCs w:val="24"/>
-        </w:rPr>
-        <w:t xml:space="preserve"> is that we can easily extend a nested table, which means that we can have an infinite number of phone numbers for customers and employees, whereas </w:t>
-      </w:r>
-      <w:proofErr w:type="spellStart"/>
-      <w:r>
-        <w:rPr>
-          <w:sz w:val="24"/>
-          <w:szCs w:val="24"/>
-        </w:rPr>
-        <w:t>varrays</w:t>
-      </w:r>
-      <w:proofErr w:type="spellEnd"/>
-      <w:r>
-        <w:rPr>
-          <w:sz w:val="24"/>
-          <w:szCs w:val="24"/>
-        </w:rPr>
-        <w:t xml:space="preserve"> are limited by an upper bound. Another reason why I decided to pick nested tables over arrays is the fact that when you want to access an element in a </w:t>
-      </w:r>
-      <w:proofErr w:type="spellStart"/>
-      <w:r>
-        <w:rPr>
-          <w:sz w:val="24"/>
-          <w:szCs w:val="24"/>
-        </w:rPr>
-        <w:t>varray</w:t>
-      </w:r>
-      <w:proofErr w:type="spellEnd"/>
-      <w:r>
-        <w:rPr>
-          <w:sz w:val="24"/>
-          <w:szCs w:val="24"/>
-        </w:rPr>
-        <w:t xml:space="preserve">, you have to retrieve all of the elements in the </w:t>
-      </w:r>
-      <w:proofErr w:type="spellStart"/>
-      <w:r>
-        <w:rPr>
-          <w:sz w:val="24"/>
-          <w:szCs w:val="24"/>
-        </w:rPr>
-        <w:t>varray</w:t>
-      </w:r>
-      <w:proofErr w:type="spellEnd"/>
-      <w:r>
-        <w:rPr>
-          <w:sz w:val="24"/>
-          <w:szCs w:val="24"/>
-        </w:rPr>
-        <w:t xml:space="preserve"> because a </w:t>
-      </w:r>
-      <w:proofErr w:type="spellStart"/>
-      <w:r>
-        <w:rPr>
-          <w:sz w:val="24"/>
-          <w:szCs w:val="24"/>
-        </w:rPr>
-        <w:t>varray</w:t>
-      </w:r>
-      <w:proofErr w:type="spellEnd"/>
-      <w:r>
-        <w:rPr>
-          <w:sz w:val="24"/>
-          <w:szCs w:val="24"/>
-        </w:rPr>
-        <w:t xml:space="preserve"> is stored as a single object, which is not the case in a nested table, where you can easily access a single element in a nested table. </w:t>
-      </w:r>
-    </w:p>
-    <w:p>
-      <w:pPr>
-        <w:rPr>
-          <w:sz w:val="24"/>
-          <w:szCs w:val="24"/>
-        </w:rPr>
-      </w:pPr>
-      <w:r>
-        <w:rPr>
-          <w:b/>
-          <w:sz w:val="24"/>
-          <w:szCs w:val="24"/>
-        </w:rPr>
-        <w:t>Using award member function to award medals</w:t>
-      </w:r>
-      <w:r>
-        <w:rPr>
-          <w:b/>
-          <w:sz w:val="24"/>
-          <w:szCs w:val="24"/>
-        </w:rPr>
-        <w:t xml:space="preserve"> – </w:t>
-      </w:r>
       <w:r>
         <w:rPr>
           <w:sz w:val="24"/>
@@ -747,39 +558,7 @@
           <w:sz w:val="24"/>
           <w:szCs w:val="24"/>
         </w:rPr>
-        <w:t xml:space="preserve">the employee. This member function has 2 variables that are passed in, </w:t>
-      </w:r>
-      <w:proofErr w:type="spellStart"/>
-      <w:r>
-        <w:rPr>
-          <w:sz w:val="24"/>
-          <w:szCs w:val="24"/>
-        </w:rPr>
-        <w:t>yearsWorked</w:t>
-      </w:r>
-      <w:proofErr w:type="spellEnd"/>
-      <w:r>
-        <w:rPr>
-          <w:sz w:val="24"/>
-          <w:szCs w:val="24"/>
-        </w:rPr>
-        <w:t xml:space="preserve"> is the number of years the employee worked in the branch for and </w:t>
-      </w:r>
-      <w:proofErr w:type="spellStart"/>
-      <w:r>
-        <w:rPr>
-          <w:sz w:val="24"/>
-          <w:szCs w:val="24"/>
-        </w:rPr>
-        <w:t>noSupervised</w:t>
-      </w:r>
-      <w:proofErr w:type="spellEnd"/>
-      <w:r>
-        <w:rPr>
-          <w:sz w:val="24"/>
-          <w:szCs w:val="24"/>
-        </w:rPr>
-        <w:t xml:space="preserve"> is the number of people the employee has supervised. These two variables will be calculated in the query that will be calling the award function. I believe I could have used more methods to calculate those two variables, which I have tried but due to time constraints I have decided to go for a much easier approach to code rather than a much nicer looking one. </w:t>
+        <w:t xml:space="preserve">the employee. This member function has 2 variables that are passed in, yearsWorked is the number of years the employee worked in the branch for and noSupervised is the number of people the employee has supervised. These two variables will be calculated in the query that will be calling the award function. I believe I could have used more methods to calculate those two variables, which I have tried but due to time constraints I have decided to go for a much easier approach to code rather than a much nicer looking one. </w:t>
       </w:r>
     </w:p>
     <w:p>
@@ -911,6 +690,23 @@
         </w:rPr>
         <w:t xml:space="preserve"> be a unique number.</w:t>
       </w:r>
+    </w:p>
+    <w:p>
+      <w:pPr>
+        <w:rPr>
+          <w:sz w:val="24"/>
+          <w:szCs w:val="24"/>
+        </w:rPr>
+      </w:pPr>
+      <w:r>
+        <w:rPr>
+          <w:sz w:val="24"/>
+          <w:szCs w:val="24"/>
+        </w:rPr>
+        <w:t>I have also included the special requirements such as position having a check constraint to make sure the position should be either a Manager, Head, Leader, Accountant or Cashier. I also added a check constraint to the type of account to make sure its only a savings account or a current account.</w:t>
+      </w:r>
+      <w:bookmarkStart w:id="0" w:name="_GoBack"/>
+      <w:bookmarkEnd w:id="0"/>
     </w:p>
     <w:p/>
     <w:p/>
@@ -925,7 +721,7 @@
 </file>
 
 <file path=word/numbering.xml><?xml version="1.0" encoding="utf-8"?>
-<w:numbering xmlns:wpc="http://schemas.microsoft.com/office/word/2010/wordprocessingCanvas" xmlns:cx="http://schemas.microsoft.com/office/drawing/2014/chartex" xmlns:cx1="http://schemas.microsoft.com/office/drawing/2015/9/8/chartex" xmlns:cx2="http://schemas.microsoft.com/office/drawing/2015/10/21/chartex" xmlns:cx3="http://schemas.microsoft.com/office/drawing/2016/5/9/chartex" xmlns:cx4="http://schemas.microsoft.com/office/drawing/2016/5/10/chartex" xmlns:cx5="http://schemas.microsoft.com/office/drawing/2016/5/11/chartex" xmlns:mc="http://schemas.openxmlformats.org/markup-compatibility/2006" xmlns:o="urn:schemas-microsoft-com:office:office" xmlns:r="http://schemas.openxmlformats.org/officeDocument/2006/relationships" xmlns:m="http://schemas.openxmlformats.org/officeDocument/2006/math" xmlns:v="urn:schemas-microsoft-com:vml" xmlns:wp14="http://schemas.microsoft.com/office/word/2010/wordprocessingDrawing" xmlns:wp="http://schemas.openxmlformats.org/drawingml/2006/wordprocessingDrawing" xmlns:w10="urn:schemas-microsoft-com:office:word" xmlns:w="http://schemas.openxmlformats.org/wordprocessingml/2006/main" xmlns:w14="http://schemas.microsoft.com/office/word/2010/wordml" xmlns:w15="http://schemas.microsoft.com/office/word/2012/wordml" xmlns:w16se="http://schemas.microsoft.com/office/word/2015/wordml/symex" xmlns:wpg="http://schemas.microsoft.com/office/word/2010/wordprocessingGroup" xmlns:wpi="http://schemas.microsoft.com/office/word/2010/wordprocessingInk" xmlns:wne="http://schemas.microsoft.com/office/word/2006/wordml" xmlns:wps="http://schemas.microsoft.com/office/word/2010/wordprocessingShape" mc:Ignorable="w14 w15 w16se wp14">
+<w:numbering xmlns:wpc="http://schemas.microsoft.com/office/word/2010/wordprocessingCanvas" xmlns:cx="http://schemas.microsoft.com/office/drawing/2014/chartex" xmlns:mc="http://schemas.openxmlformats.org/markup-compatibility/2006" xmlns:o="urn:schemas-microsoft-com:office:office" xmlns:r="http://schemas.openxmlformats.org/officeDocument/2006/relationships" xmlns:m="http://schemas.openxmlformats.org/officeDocument/2006/math" xmlns:v="urn:schemas-microsoft-com:vml" xmlns:wp14="http://schemas.microsoft.com/office/word/2010/wordprocessingDrawing" xmlns:wp="http://schemas.openxmlformats.org/drawingml/2006/wordprocessingDrawing" xmlns:w10="urn:schemas-microsoft-com:office:word" xmlns:w="http://schemas.openxmlformats.org/wordprocessingml/2006/main" xmlns:w14="http://schemas.microsoft.com/office/word/2010/wordml" xmlns:w15="http://schemas.microsoft.com/office/word/2012/wordml" xmlns:w16se="http://schemas.microsoft.com/office/word/2015/wordml/symex" xmlns:wpg="http://schemas.microsoft.com/office/word/2010/wordprocessingGroup" xmlns:wpi="http://schemas.microsoft.com/office/word/2010/wordprocessingInk" xmlns:wne="http://schemas.microsoft.com/office/word/2006/wordml" xmlns:wps="http://schemas.microsoft.com/office/word/2010/wordprocessingShape" mc:Ignorable="w14 w15 w16se wp14">
   <w:abstractNum w:abstractNumId="0" w15:restartNumberingAfterBreak="0">
     <w:nsid w:val="13C93F0E"/>
     <w:multiLevelType w:val="hybridMultilevel"/>
@@ -1062,7 +858,7 @@
       </w:pPr>
     </w:pPrDefault>
   </w:docDefaults>
-  <w:latentStyles w:defLockedState="0" w:defUIPriority="99" w:defSemiHidden="0" w:defUnhideWhenUsed="0" w:defQFormat="0" w:count="374">
+  <w:latentStyles w:defLockedState="0" w:defUIPriority="99" w:defSemiHidden="0" w:defUnhideWhenUsed="0" w:defQFormat="0" w:count="371">
     <w:lsdException w:name="Normal" w:uiPriority="0" w:qFormat="1"/>
     <w:lsdException w:name="heading 1" w:uiPriority="9" w:qFormat="1"/>
     <w:lsdException w:name="heading 2" w:semiHidden="1" w:uiPriority="9" w:unhideWhenUsed="1" w:qFormat="1"/>
@@ -1168,6 +964,7 @@
     <w:lsdException w:name="HTML Sample" w:semiHidden="1" w:unhideWhenUsed="1"/>
     <w:lsdException w:name="HTML Typewriter" w:semiHidden="1" w:unhideWhenUsed="1"/>
     <w:lsdException w:name="HTML Variable" w:semiHidden="1" w:unhideWhenUsed="1"/>
+    <w:lsdException w:name="Normal Table" w:semiHidden="1" w:unhideWhenUsed="1"/>
     <w:lsdException w:name="annotation subject" w:semiHidden="1" w:unhideWhenUsed="1"/>
     <w:lsdException w:name="No List" w:semiHidden="1" w:unhideWhenUsed="1"/>
     <w:lsdException w:name="Outline List 1" w:semiHidden="1" w:unhideWhenUsed="1"/>
@@ -1212,6 +1009,7 @@
     <w:lsdException w:name="Table Professional" w:semiHidden="1" w:unhideWhenUsed="1"/>
     <w:lsdException w:name="Table Subtle 1" w:semiHidden="1" w:unhideWhenUsed="1"/>
     <w:lsdException w:name="Table Subtle 2" w:semiHidden="1" w:unhideWhenUsed="1"/>
+    <w:lsdException w:name="Table Web 1" w:semiHidden="1" w:unhideWhenUsed="1"/>
     <w:lsdException w:name="Table Web 2" w:semiHidden="1" w:unhideWhenUsed="1"/>
     <w:lsdException w:name="Table Web 3" w:semiHidden="1" w:unhideWhenUsed="1"/>
     <w:lsdException w:name="Balloon Text" w:semiHidden="1" w:unhideWhenUsed="1"/>
@@ -1432,9 +1230,6 @@
     <w:lsdException w:name="List Table 5 Dark Accent 6" w:uiPriority="50"/>
     <w:lsdException w:name="List Table 6 Colorful Accent 6" w:uiPriority="51"/>
     <w:lsdException w:name="List Table 7 Colorful Accent 6" w:uiPriority="52"/>
-    <w:lsdException w:name="Mention" w:semiHidden="1" w:unhideWhenUsed="1"/>
-    <w:lsdException w:name="Smart Hyperlink" w:semiHidden="1" w:unhideWhenUsed="1"/>
-    <w:lsdException w:name="Hashtag" w:semiHidden="1" w:unhideWhenUsed="1"/>
   </w:latentStyles>
   <w:style w:type="paragraph" w:default="1" w:styleId="Normal">
     <w:name w:val="Normal"/>

</xml_diff>

<commit_message>
Almost finished -Finish question 5 -Try to do more of the queries -Print it and fuck it
</commit_message>
<xml_diff>
--- a/Coursework/Databases Coursework Design notes.docx
+++ b/Coursework/Databases Coursework Design notes.docx
@@ -12,30 +12,40 @@
       </w:pPr>
       <w:r>
         <w:rPr>
+          <w:b/>
+          <w:sz w:val="28"/>
+        </w:rPr>
+        <w:t>Databases Coursework Design Document</w:t>
+      </w:r>
+    </w:p>
+    <w:p>
+      <w:bookmarkStart w:id="0" w:name="_GoBack"/>
+      <w:r>
+        <w:rPr>
           <w:noProof/>
           <w:lang w:eastAsia="en-GB"/>
         </w:rPr>
         <w:drawing>
-          <wp:anchor distT="0" distB="0" distL="114300" distR="114300" simplePos="0" relativeHeight="251658240" behindDoc="1" locked="0" layoutInCell="1" allowOverlap="1" wp14:anchorId="77D44A73" wp14:editId="26392420">
+          <wp:anchor distT="0" distB="0" distL="114300" distR="114300" simplePos="0" relativeHeight="251658240" behindDoc="1" locked="0" layoutInCell="1" allowOverlap="1" wp14:anchorId="0C04B073" wp14:editId="2AF1D510">
             <wp:simplePos x="0" y="0"/>
             <wp:positionH relativeFrom="margin">
               <wp:align>center</wp:align>
             </wp:positionH>
             <wp:positionV relativeFrom="paragraph">
-              <wp:posOffset>333375</wp:posOffset>
+              <wp:posOffset>234950</wp:posOffset>
             </wp:positionV>
-            <wp:extent cx="10088880" cy="4800600"/>
-            <wp:effectExtent l="0" t="0" r="7620" b="0"/>
+            <wp:extent cx="10136505" cy="4848225"/>
+            <wp:effectExtent l="0" t="0" r="0" b="9525"/>
             <wp:wrapTight wrapText="bothSides">
               <wp:wrapPolygon edited="0">
                 <wp:start x="0" y="0"/>
-                <wp:lineTo x="0" y="21514"/>
-                <wp:lineTo x="21576" y="21514"/>
-                <wp:lineTo x="21576" y="0"/>
+                <wp:lineTo x="0" y="21558"/>
+                <wp:lineTo x="21555" y="21558"/>
+                <wp:lineTo x="21555" y="0"/>
                 <wp:lineTo x="0" y="0"/>
               </wp:wrapPolygon>
             </wp:wrapTight>
-            <wp:docPr id="1" name="Picture 1" descr="C:\Users\40173513\Documents\Databases\Coursework\UML Diagram.png"/>
+            <wp:docPr id="2" name="Picture 2" descr="C:\Users\40173513\Documents\Databases\Coursework\UML Diagram.png"/>
             <wp:cNvGraphicFramePr>
               <a:graphicFrameLocks xmlns:a="http://schemas.openxmlformats.org/drawingml/2006/main" noChangeAspect="1"/>
             </wp:cNvGraphicFramePr>
@@ -64,7 +74,7 @@
                   <pic:spPr bwMode="auto">
                     <a:xfrm>
                       <a:off x="0" y="0"/>
-                      <a:ext cx="10088880" cy="4800600"/>
+                      <a:ext cx="10136505" cy="4848225"/>
                     </a:xfrm>
                     <a:prstGeom prst="rect">
                       <a:avLst/>
@@ -86,37 +96,8 @@
           </wp:anchor>
         </w:drawing>
       </w:r>
-      <w:r>
-        <w:rPr>
-          <w:b/>
-          <w:sz w:val="28"/>
-        </w:rPr>
-        <w:t>Databases Coursework D</w:t>
-      </w:r>
-      <w:r>
-        <w:rPr>
-          <w:rFonts w:ascii="Times New Roman" w:eastAsia="Times New Roman" w:hAnsi="Times New Roman" w:cs="Times New Roman"/>
-          <w:snapToGrid w:val="0"/>
-          <w:color w:val="000000"/>
-          <w:w w:val="0"/>
-          <w:sz w:val="0"/>
-          <w:szCs w:val="0"/>
-          <w:u w:color="000000"/>
-          <w:bdr w:val="none" w:sz="0" w:space="0" w:color="000000"/>
-          <w:shd w:val="clear" w:color="000000" w:fill="000000"/>
-          <w:lang w:val="x-none" w:eastAsia="x-none" w:bidi="x-none"/>
-        </w:rPr>
-        <w:t xml:space="preserve"> </w:t>
-      </w:r>
-      <w:r>
-        <w:rPr>
-          <w:b/>
-          <w:sz w:val="28"/>
-        </w:rPr>
-        <w:t>esign notes</w:t>
-      </w:r>
-    </w:p>
-    <w:p/>
+      <w:bookmarkEnd w:id="0"/>
+    </w:p>
     <w:p>
       <w:pPr>
         <w:tabs>
@@ -140,10 +121,17 @@
       <w:r>
         <w:rPr>
           <w:b/>
-          <w:sz w:val="24"/>
+          <w:sz w:val="28"/>
         </w:rPr>
         <w:lastRenderedPageBreak/>
-        <w:t>Reasons for using the types:</w:t>
+        <w:t>Reasons for using the types</w:t>
+      </w:r>
+      <w:r>
+        <w:rPr>
+          <w:b/>
+          <w:sz w:val="24"/>
+        </w:rPr>
+        <w:t>:</w:t>
       </w:r>
     </w:p>
     <w:p>
@@ -197,6 +185,7 @@
         </w:rPr>
         <w:t xml:space="preserve">Once again, splitting up the design into more types to make it much more readable, and these 4 values make sense to be together. This type will be used for the final employee type, which will make the employee type look much cleaner and ease up on the overall design of the system. It also has a reference to </w:t>
       </w:r>
+      <w:proofErr w:type="spellStart"/>
       <w:r>
         <w:rPr>
           <w:b/>
@@ -204,6 +193,7 @@
         </w:rPr>
         <w:t>bID</w:t>
       </w:r>
+      <w:proofErr w:type="spellEnd"/>
       <w:r>
         <w:rPr>
           <w:sz w:val="24"/>
@@ -318,7 +308,21 @@
         <w:rPr>
           <w:sz w:val="24"/>
         </w:rPr>
-        <w:t xml:space="preserve">adds a custID to serve as a primary key. </w:t>
+        <w:t xml:space="preserve">adds a </w:t>
+      </w:r>
+      <w:proofErr w:type="spellStart"/>
+      <w:r>
+        <w:rPr>
+          <w:sz w:val="24"/>
+        </w:rPr>
+        <w:t>custID</w:t>
+      </w:r>
+      <w:proofErr w:type="spellEnd"/>
+      <w:r>
+        <w:rPr>
+          <w:sz w:val="24"/>
+        </w:rPr>
+        <w:t xml:space="preserve"> to serve as a primary key. </w:t>
       </w:r>
       <w:r>
         <w:rPr>
@@ -356,7 +360,21 @@
         <w:rPr>
           <w:sz w:val="24"/>
         </w:rPr>
-        <w:t xml:space="preserve">adds a empID to serve as a primary key. </w:t>
+        <w:t xml:space="preserve">adds a </w:t>
+      </w:r>
+      <w:proofErr w:type="spellStart"/>
+      <w:r>
+        <w:rPr>
+          <w:sz w:val="24"/>
+        </w:rPr>
+        <w:t>empID</w:t>
+      </w:r>
+      <w:proofErr w:type="spellEnd"/>
+      <w:r>
+        <w:rPr>
+          <w:sz w:val="24"/>
+        </w:rPr>
+        <w:t xml:space="preserve"> to serve as a primary key. </w:t>
       </w:r>
       <w:r>
         <w:rPr>
@@ -364,6 +382,7 @@
         </w:rPr>
         <w:t xml:space="preserve">It also will have a reference inside itself to have </w:t>
       </w:r>
+      <w:proofErr w:type="spellStart"/>
       <w:r>
         <w:rPr>
           <w:b/>
@@ -371,6 +390,7 @@
         </w:rPr>
         <w:t>supervisorID</w:t>
       </w:r>
+      <w:proofErr w:type="spellEnd"/>
       <w:r>
         <w:rPr>
           <w:sz w:val="24"/>
@@ -440,18 +460,41 @@
           <w:sz w:val="24"/>
         </w:rPr>
       </w:pPr>
-      <w:r>
-        <w:rPr>
-          <w:b/>
-          <w:sz w:val="24"/>
-        </w:rPr>
-        <w:t xml:space="preserve">CustomerAccount - </w:t>
-      </w:r>
-      <w:r>
-        <w:rPr>
-          <w:sz w:val="24"/>
-        </w:rPr>
-        <w:t xml:space="preserve"> Used for CustomerAccount table. Contains a reference to both the customer table and the account table.</w:t>
+      <w:proofErr w:type="spellStart"/>
+      <w:r>
+        <w:rPr>
+          <w:b/>
+          <w:sz w:val="24"/>
+        </w:rPr>
+        <w:t>CustomerAccount</w:t>
+      </w:r>
+      <w:proofErr w:type="spellEnd"/>
+      <w:r>
+        <w:rPr>
+          <w:b/>
+          <w:sz w:val="24"/>
+        </w:rPr>
+        <w:t xml:space="preserve"> - </w:t>
+      </w:r>
+      <w:r>
+        <w:rPr>
+          <w:sz w:val="24"/>
+        </w:rPr>
+        <w:t xml:space="preserve"> Used for </w:t>
+      </w:r>
+      <w:proofErr w:type="spellStart"/>
+      <w:r>
+        <w:rPr>
+          <w:sz w:val="24"/>
+        </w:rPr>
+        <w:t>CustomerAccount</w:t>
+      </w:r>
+      <w:proofErr w:type="spellEnd"/>
+      <w:r>
+        <w:rPr>
+          <w:sz w:val="24"/>
+        </w:rPr>
+        <w:t xml:space="preserve"> table. Contains a reference to both the customer table and the account table.</w:t>
       </w:r>
     </w:p>
     <w:p>
@@ -479,6 +522,7 @@
         </w:rPr>
         <w:t xml:space="preserve">Used for the account table, doesn’t use any other types for its values but it does have a reference to Branch as </w:t>
       </w:r>
+      <w:proofErr w:type="spellStart"/>
       <w:r>
         <w:rPr>
           <w:b/>
@@ -486,6 +530,7 @@
         </w:rPr>
         <w:t>bID</w:t>
       </w:r>
+      <w:proofErr w:type="spellEnd"/>
       <w:r>
         <w:rPr>
           <w:sz w:val="24"/>
@@ -503,79 +548,306 @@
     <w:p>
       <w:pPr>
         <w:rPr>
-          <w:sz w:val="24"/>
-          <w:szCs w:val="24"/>
-        </w:rPr>
-      </w:pPr>
-      <w:r>
-        <w:rPr>
-          <w:b/>
-          <w:sz w:val="24"/>
-          <w:szCs w:val="24"/>
-        </w:rPr>
-        <w:t>Using nested tables over varrays</w:t>
-      </w:r>
-      <w:r>
-        <w:rPr>
-          <w:sz w:val="24"/>
-          <w:szCs w:val="24"/>
-        </w:rPr>
-        <w:t xml:space="preserve"> – Varrays are ordered lists which are stored in line (in the table itself). I decided to use nested tables over varrays because nested tables have many more benefits in this problem. One reason I decided to pick nested tables over varrays is that we can easily extend a nested table, which means that we can have an infinite number of phone numbers for customers and employees, whereas varrays are limited by an upper bound. Another reason why I decided to pick nested tables over arrays is the fact that when you want to access an element in a varray, you have to retrieve all of the elements in the varray because a varray is stored as a single object, which is not the case in a nested table, where you can easily access a single element in a nested table. </w:t>
-      </w:r>
-    </w:p>
-    <w:p>
-      <w:pPr>
-        <w:rPr>
-          <w:sz w:val="24"/>
-          <w:szCs w:val="24"/>
-        </w:rPr>
-      </w:pPr>
-      <w:r>
-        <w:rPr>
-          <w:b/>
-          <w:sz w:val="24"/>
-          <w:szCs w:val="24"/>
-        </w:rPr>
-        <w:t>Using award member function to award medals</w:t>
-      </w:r>
-      <w:r>
-        <w:rPr>
-          <w:b/>
-          <w:sz w:val="24"/>
-          <w:szCs w:val="24"/>
-        </w:rPr>
-        <w:t xml:space="preserve"> – </w:t>
-      </w:r>
-      <w:r>
-        <w:rPr>
-          <w:sz w:val="24"/>
-          <w:szCs w:val="24"/>
-        </w:rPr>
-        <w:t xml:space="preserve">I decided to create a member function that will calculate the medal that is to be awarded to </w:t>
-      </w:r>
-      <w:r>
-        <w:rPr>
-          <w:sz w:val="24"/>
-          <w:szCs w:val="24"/>
-        </w:rPr>
-        <w:t xml:space="preserve">the employee. This member function has 2 variables that are passed in, yearsWorked is the number of years the employee worked in the branch for and noSupervised is the number of people the employee has supervised. These two variables will be calculated in the query that will be calling the award function. I believe I could have used more methods to calculate those two variables, which I have tried but due to time constraints I have decided to go for a much easier approach to code rather than a much nicer looking one. </w:t>
-      </w:r>
-    </w:p>
-    <w:p>
-      <w:pPr>
-        <w:rPr>
-          <w:sz w:val="24"/>
-          <w:szCs w:val="24"/>
-        </w:rPr>
-      </w:pPr>
-      <w:r>
-        <w:rPr>
-          <w:b/>
-          <w:sz w:val="24"/>
-          <w:szCs w:val="24"/>
-        </w:rPr>
-        <w:t xml:space="preserve">Constraints used – </w:t>
-      </w:r>
+          <w:sz w:val="28"/>
+          <w:szCs w:val="24"/>
+        </w:rPr>
+      </w:pPr>
+      <w:r>
+        <w:rPr>
+          <w:b/>
+          <w:sz w:val="28"/>
+          <w:szCs w:val="24"/>
+        </w:rPr>
+        <w:t xml:space="preserve">Using nested tables over </w:t>
+      </w:r>
+      <w:proofErr w:type="spellStart"/>
+      <w:r>
+        <w:rPr>
+          <w:b/>
+          <w:sz w:val="28"/>
+          <w:szCs w:val="24"/>
+        </w:rPr>
+        <w:t>varrays</w:t>
+      </w:r>
+      <w:proofErr w:type="spellEnd"/>
+      <w:r>
+        <w:rPr>
+          <w:sz w:val="28"/>
+          <w:szCs w:val="24"/>
+        </w:rPr>
+        <w:t xml:space="preserve"> </w:t>
+      </w:r>
+    </w:p>
+    <w:p>
+      <w:pPr>
+        <w:rPr>
+          <w:sz w:val="24"/>
+          <w:szCs w:val="24"/>
+        </w:rPr>
+      </w:pPr>
+      <w:proofErr w:type="spellStart"/>
+      <w:r>
+        <w:rPr>
+          <w:sz w:val="24"/>
+          <w:szCs w:val="24"/>
+        </w:rPr>
+        <w:t>Varrays</w:t>
+      </w:r>
+      <w:proofErr w:type="spellEnd"/>
+      <w:r>
+        <w:rPr>
+          <w:sz w:val="24"/>
+          <w:szCs w:val="24"/>
+        </w:rPr>
+        <w:t xml:space="preserve"> are ordered lists which are stored in line (in the table itself). I decided to use nested tables over </w:t>
+      </w:r>
+      <w:proofErr w:type="spellStart"/>
+      <w:r>
+        <w:rPr>
+          <w:sz w:val="24"/>
+          <w:szCs w:val="24"/>
+        </w:rPr>
+        <w:t>varrays</w:t>
+      </w:r>
+      <w:proofErr w:type="spellEnd"/>
+      <w:r>
+        <w:rPr>
+          <w:sz w:val="24"/>
+          <w:szCs w:val="24"/>
+        </w:rPr>
+        <w:t xml:space="preserve"> because nested tables have many more benefits in this problem. One reason I decided to pick nested tables over </w:t>
+      </w:r>
+      <w:proofErr w:type="spellStart"/>
+      <w:r>
+        <w:rPr>
+          <w:sz w:val="24"/>
+          <w:szCs w:val="24"/>
+        </w:rPr>
+        <w:t>varrays</w:t>
+      </w:r>
+      <w:proofErr w:type="spellEnd"/>
+      <w:r>
+        <w:rPr>
+          <w:sz w:val="24"/>
+          <w:szCs w:val="24"/>
+        </w:rPr>
+        <w:t xml:space="preserve"> is that we can easily extend a nested table, which means that we can have an infinite number of phone numbers for customers and employees, whereas </w:t>
+      </w:r>
+      <w:proofErr w:type="spellStart"/>
+      <w:r>
+        <w:rPr>
+          <w:sz w:val="24"/>
+          <w:szCs w:val="24"/>
+        </w:rPr>
+        <w:t>varrays</w:t>
+      </w:r>
+      <w:proofErr w:type="spellEnd"/>
+      <w:r>
+        <w:rPr>
+          <w:sz w:val="24"/>
+          <w:szCs w:val="24"/>
+        </w:rPr>
+        <w:t xml:space="preserve"> are limited by an upper bound. Another reason why I decided to pick nested tables over arrays is the fact that when you want to access an element in a </w:t>
+      </w:r>
+      <w:proofErr w:type="spellStart"/>
+      <w:r>
+        <w:rPr>
+          <w:sz w:val="24"/>
+          <w:szCs w:val="24"/>
+        </w:rPr>
+        <w:t>varray</w:t>
+      </w:r>
+      <w:proofErr w:type="spellEnd"/>
+      <w:r>
+        <w:rPr>
+          <w:sz w:val="24"/>
+          <w:szCs w:val="24"/>
+        </w:rPr>
+        <w:t xml:space="preserve">, you have to retrieve all of the elements in the </w:t>
+      </w:r>
+      <w:proofErr w:type="spellStart"/>
+      <w:r>
+        <w:rPr>
+          <w:sz w:val="24"/>
+          <w:szCs w:val="24"/>
+        </w:rPr>
+        <w:t>varray</w:t>
+      </w:r>
+      <w:proofErr w:type="spellEnd"/>
+      <w:r>
+        <w:rPr>
+          <w:sz w:val="24"/>
+          <w:szCs w:val="24"/>
+        </w:rPr>
+        <w:t xml:space="preserve"> because a </w:t>
+      </w:r>
+      <w:proofErr w:type="spellStart"/>
+      <w:r>
+        <w:rPr>
+          <w:sz w:val="24"/>
+          <w:szCs w:val="24"/>
+        </w:rPr>
+        <w:t>varray</w:t>
+      </w:r>
+      <w:proofErr w:type="spellEnd"/>
+      <w:r>
+        <w:rPr>
+          <w:sz w:val="24"/>
+          <w:szCs w:val="24"/>
+        </w:rPr>
+        <w:t xml:space="preserve"> is stored as a single object, which is not the case in a nested table, where you can easily access a single element in a nested table. </w:t>
+      </w:r>
+    </w:p>
+    <w:p>
+      <w:pPr>
+        <w:rPr>
+          <w:b/>
+          <w:sz w:val="28"/>
+          <w:szCs w:val="24"/>
+        </w:rPr>
+      </w:pPr>
+      <w:r>
+        <w:rPr>
+          <w:b/>
+          <w:sz w:val="28"/>
+          <w:szCs w:val="24"/>
+        </w:rPr>
+        <w:t xml:space="preserve">Using </w:t>
+      </w:r>
+      <w:r>
+        <w:rPr>
+          <w:b/>
+          <w:sz w:val="28"/>
+          <w:szCs w:val="24"/>
+        </w:rPr>
+        <w:t>methods</w:t>
+      </w:r>
+    </w:p>
+    <w:p>
+      <w:pPr>
+        <w:rPr>
+          <w:sz w:val="24"/>
+          <w:szCs w:val="24"/>
+        </w:rPr>
+      </w:pPr>
+      <w:r>
+        <w:rPr>
+          <w:sz w:val="24"/>
+          <w:szCs w:val="24"/>
+        </w:rPr>
+        <w:t xml:space="preserve">In this implementation I decided to use </w:t>
+      </w:r>
+      <w:r>
+        <w:rPr>
+          <w:sz w:val="24"/>
+          <w:szCs w:val="24"/>
+        </w:rPr>
+        <w:t xml:space="preserve">2 methods, </w:t>
+      </w:r>
+      <w:proofErr w:type="spellStart"/>
+      <w:r>
+        <w:rPr>
+          <w:sz w:val="24"/>
+          <w:szCs w:val="24"/>
+        </w:rPr>
+        <w:t>calculateYears</w:t>
+      </w:r>
+      <w:proofErr w:type="spellEnd"/>
+      <w:r>
+        <w:rPr>
+          <w:sz w:val="24"/>
+          <w:szCs w:val="24"/>
+        </w:rPr>
+        <w:t xml:space="preserve"> and award. </w:t>
+      </w:r>
+      <w:proofErr w:type="spellStart"/>
+      <w:r>
+        <w:rPr>
+          <w:sz w:val="24"/>
+          <w:szCs w:val="24"/>
+        </w:rPr>
+        <w:t>calculateYears</w:t>
+      </w:r>
+      <w:proofErr w:type="spellEnd"/>
+      <w:r>
+        <w:rPr>
+          <w:sz w:val="24"/>
+          <w:szCs w:val="24"/>
+        </w:rPr>
+        <w:t xml:space="preserve"> takes in 2 dates, namely </w:t>
+      </w:r>
+      <w:proofErr w:type="spellStart"/>
+      <w:r>
+        <w:rPr>
+          <w:sz w:val="24"/>
+          <w:szCs w:val="24"/>
+        </w:rPr>
+        <w:t>startDate</w:t>
+      </w:r>
+      <w:proofErr w:type="spellEnd"/>
+      <w:r>
+        <w:rPr>
+          <w:sz w:val="24"/>
+          <w:szCs w:val="24"/>
+        </w:rPr>
+        <w:t xml:space="preserve"> and </w:t>
+      </w:r>
+      <w:proofErr w:type="spellStart"/>
+      <w:r>
+        <w:rPr>
+          <w:sz w:val="24"/>
+          <w:szCs w:val="24"/>
+        </w:rPr>
+        <w:t>endDate</w:t>
+      </w:r>
+      <w:proofErr w:type="spellEnd"/>
+      <w:r>
+        <w:rPr>
+          <w:sz w:val="24"/>
+          <w:szCs w:val="24"/>
+        </w:rPr>
+        <w:t xml:space="preserve"> and calculates the number of years the employee has worked for. Award takes in the calculated years number and takes in a number of supervised employees to decide what award each employee deserves, if none of the requirements are not reached then the return value will be a string saying null which will make sure this employee is not displayed in the output. I had a 3</w:t>
+      </w:r>
+      <w:r>
+        <w:rPr>
+          <w:sz w:val="24"/>
+          <w:szCs w:val="24"/>
+          <w:vertAlign w:val="superscript"/>
+        </w:rPr>
+        <w:t>rd</w:t>
+      </w:r>
+      <w:r>
+        <w:rPr>
+          <w:sz w:val="24"/>
+          <w:szCs w:val="24"/>
+        </w:rPr>
+        <w:t xml:space="preserve"> function which calculates the number of supervised employees but finally decided that it would be much easier to find that out in the actual statement than create a new method for this.</w:t>
+      </w:r>
+    </w:p>
+    <w:p>
+      <w:pPr>
+        <w:rPr>
+          <w:b/>
+          <w:sz w:val="28"/>
+          <w:szCs w:val="24"/>
+        </w:rPr>
+      </w:pPr>
+      <w:r>
+        <w:rPr>
+          <w:b/>
+          <w:sz w:val="28"/>
+          <w:szCs w:val="24"/>
+        </w:rPr>
+        <w:t xml:space="preserve">Constraints used </w:t>
+      </w:r>
+    </w:p>
+    <w:p>
+      <w:pPr>
+        <w:rPr>
+          <w:sz w:val="24"/>
+          <w:szCs w:val="24"/>
+        </w:rPr>
+      </w:pPr>
       <w:r>
         <w:rPr>
           <w:sz w:val="24"/>
@@ -703,13 +975,68 @@
           <w:sz w:val="24"/>
           <w:szCs w:val="24"/>
         </w:rPr>
-        <w:t>I have also included the special requirements such as position having a check constraint to make sure the position should be either a Manager, Head, Leader, Accountant or Cashier. I also added a check constraint to the type of account to make sure its only a savings account or a current account.</w:t>
-      </w:r>
-      <w:bookmarkStart w:id="0" w:name="_GoBack"/>
-      <w:bookmarkEnd w:id="0"/>
+        <w:t xml:space="preserve">I have also included the special requirements such as position having a check constraint to make sure the position should be either a Manager, Head, Leader, Accountant or Cashier. I also added a check constraint to the type of account to make sure </w:t>
+      </w:r>
+      <w:proofErr w:type="spellStart"/>
+      <w:r>
+        <w:rPr>
+          <w:sz w:val="24"/>
+          <w:szCs w:val="24"/>
+        </w:rPr>
+        <w:t>its</w:t>
+      </w:r>
+      <w:proofErr w:type="spellEnd"/>
+      <w:r>
+        <w:rPr>
+          <w:sz w:val="24"/>
+          <w:szCs w:val="24"/>
+        </w:rPr>
+        <w:t xml:space="preserve"> only a savings account or a current account.</w:t>
+      </w:r>
+    </w:p>
+    <w:p>
+      <w:pPr>
+        <w:rPr>
+          <w:sz w:val="24"/>
+          <w:szCs w:val="24"/>
+        </w:rPr>
+      </w:pPr>
     </w:p>
     <w:p/>
-    <w:p/>
+    <w:p>
+      <w:pPr>
+        <w:rPr>
+          <w:b/>
+          <w:sz w:val="28"/>
+        </w:rPr>
+      </w:pPr>
+      <w:r>
+        <w:rPr>
+          <w:b/>
+          <w:sz w:val="28"/>
+        </w:rPr>
+        <w:t>References</w:t>
+      </w:r>
+    </w:p>
+    <w:p>
+      <w:pPr>
+        <w:rPr>
+          <w:sz w:val="24"/>
+        </w:rPr>
+      </w:pPr>
+      <w:r>
+        <w:rPr>
+          <w:sz w:val="24"/>
+        </w:rPr>
+        <w:t xml:space="preserve">I have used references instead of foreign keys as they simplify queries much more. Using references means that I do not have to use any type of joins to make each table interact with each other. It really makes queries much easier and nicer. </w:t>
+      </w:r>
+      <w:r>
+        <w:rPr>
+          <w:sz w:val="24"/>
+        </w:rPr>
+        <w:t>References also allow for storing of tuples in a single attribute of the table so it is easy to access any necessary information from the referenced tuple.</w:t>
+      </w:r>
+    </w:p>
     <w:sectPr>
       <w:pgSz w:w="11906" w:h="16838"/>
       <w:pgMar w:top="1440" w:right="1440" w:bottom="1440" w:left="1440" w:header="708" w:footer="708" w:gutter="0"/>

</xml_diff>